<commit_message>
Subo semana 12 👩‍💻
</commit_message>
<xml_diff>
--- a/Semana 12/ADOr006_V7_SEMANA 12_JULIANA CASTILLO ARAUJO.docx
+++ b/Semana 12/ADOr006_V7_SEMANA 12_JULIANA CASTILLO ARAUJO.docx
@@ -89,7 +89,7 @@
           <w:sz w:val="22"/>
           <w:szCs w:val="22"/>
         </w:rPr>
-        <w:t>04</w:t>
+        <w:t>05</w:t>
       </w:r>
       <w:r>
         <w:rPr>
@@ -105,7 +105,7 @@
           <w:sz w:val="22"/>
           <w:szCs w:val="22"/>
         </w:rPr>
-        <w:t>22</w:t>
+        <w:t>14</w:t>
       </w:r>
     </w:p>
     <w:p>
@@ -271,7 +271,7 @@
           <w:sz w:val="22"/>
           <w:szCs w:val="22"/>
         </w:rPr>
-        <w:t>9</w:t>
+        <w:t>12</w:t>
       </w:r>
       <w:r>
         <w:rPr>
@@ -287,7 +287,15 @@
           <w:sz w:val="22"/>
           <w:szCs w:val="22"/>
         </w:rPr>
-        <w:t>2024-04</w:t>
+        <w:t>2024-0</w:t>
+      </w:r>
+      <w:r>
+        <w:rPr>
+          <w:rFonts w:ascii="Arial" w:hAnsi="Arial" w:cs="Arial"/>
+          <w:sz w:val="22"/>
+          <w:szCs w:val="22"/>
+        </w:rPr>
+        <w:t>5</w:t>
       </w:r>
       <w:r>
         <w:rPr>
@@ -303,7 +311,7 @@
           <w:sz w:val="22"/>
           <w:szCs w:val="22"/>
         </w:rPr>
-        <w:t>22</w:t>
+        <w:t>13</w:t>
       </w:r>
       <w:r>
         <w:rPr>
@@ -327,15 +335,31 @@
           <w:sz w:val="22"/>
           <w:szCs w:val="22"/>
         </w:rPr>
-        <w:t>2024-04-</w:t>
-      </w:r>
-      <w:r>
-        <w:rPr>
-          <w:rFonts w:ascii="Arial" w:hAnsi="Arial" w:cs="Arial"/>
-          <w:sz w:val="22"/>
-          <w:szCs w:val="22"/>
-        </w:rPr>
-        <w:t>26</w:t>
+        <w:t>2024-0</w:t>
+      </w:r>
+      <w:r>
+        <w:rPr>
+          <w:rFonts w:ascii="Arial" w:hAnsi="Arial" w:cs="Arial"/>
+          <w:sz w:val="22"/>
+          <w:szCs w:val="22"/>
+        </w:rPr>
+        <w:t>5</w:t>
+      </w:r>
+      <w:r>
+        <w:rPr>
+          <w:rFonts w:ascii="Arial" w:hAnsi="Arial" w:cs="Arial"/>
+          <w:sz w:val="22"/>
+          <w:szCs w:val="22"/>
+        </w:rPr>
+        <w:t>-</w:t>
+      </w:r>
+      <w:r>
+        <w:rPr>
+          <w:rFonts w:ascii="Arial" w:hAnsi="Arial" w:cs="Arial"/>
+          <w:sz w:val="22"/>
+          <w:szCs w:val="22"/>
+        </w:rPr>
+        <w:t>17</w:t>
       </w:r>
     </w:p>
     <w:p>
@@ -373,15 +397,15 @@
           <w:sz w:val="22"/>
           <w:szCs w:val="22"/>
         </w:rPr>
-        <w:t>Dia 2024-04-</w:t>
-      </w:r>
-      <w:r>
-        <w:rPr>
-          <w:rFonts w:ascii="Arial" w:hAnsi="Arial" w:cs="Arial"/>
-          <w:sz w:val="22"/>
-          <w:szCs w:val="22"/>
-        </w:rPr>
-        <w:t>22</w:t>
+        <w:t>Dia 2024-05-</w:t>
+      </w:r>
+      <w:r>
+        <w:rPr>
+          <w:rFonts w:ascii="Arial" w:hAnsi="Arial" w:cs="Arial"/>
+          <w:sz w:val="22"/>
+          <w:szCs w:val="22"/>
+        </w:rPr>
+        <w:t>13</w:t>
       </w:r>
     </w:p>
     <w:p>
@@ -425,7 +449,15 @@
           <w:sz w:val="22"/>
           <w:szCs w:val="22"/>
         </w:rPr>
-        <w:t>Objetivo del proyecto “</w:t>
+        <w:t>Agregar la fuente para los certificados de la página web informática de</w:t>
+      </w:r>
+      <w:r>
+        <w:rPr>
+          <w:rFonts w:ascii="Arial" w:hAnsi="Arial" w:cs="Arial"/>
+          <w:sz w:val="22"/>
+          <w:szCs w:val="22"/>
+        </w:rPr>
+        <w:t xml:space="preserve"> “</w:t>
       </w:r>
       <w:r>
         <w:rPr>
@@ -435,9 +467,178 @@
           <w:szCs w:val="22"/>
           <w:lang w:val="es-ES_tradnl" w:eastAsia="en-US"/>
         </w:rPr>
-        <w:t>PROYECTO ISU – ROBOTICA EDUCATIVA UNA EXPERIENCIA DE</w:t>
-      </w:r>
-      <w:r>
+        <w:t>PROYECTO ISU – ROBOTICA EDUCATIVA UNA EXPERIENCIA DE GESTIÓN DEL CONOCIMIENTO EN MATEMÁTICAS”</w:t>
+      </w:r>
+    </w:p>
+    <w:p>
+      <w:pPr>
+        <w:jc w:val="both"/>
+        <w:rPr>
+          <w:rFonts w:ascii="Arial" w:hAnsi="Arial" w:cs="Arial"/>
+          <w:sz w:val="22"/>
+          <w:szCs w:val="22"/>
+        </w:rPr>
+      </w:pPr>
+      <w:r>
+        <w:rPr>
+          <w:rFonts w:ascii="Arial" w:hAnsi="Arial" w:cs="Arial"/>
+          <w:sz w:val="22"/>
+          <w:szCs w:val="22"/>
+        </w:rPr>
+        <w:t xml:space="preserve">Horas realizadas: </w:t>
+      </w:r>
+      <w:r>
+        <w:rPr>
+          <w:rFonts w:ascii="Arial" w:hAnsi="Arial" w:cs="Arial"/>
+          <w:sz w:val="22"/>
+          <w:szCs w:val="22"/>
+        </w:rPr>
+        <w:t>1</w:t>
+      </w:r>
+    </w:p>
+    <w:p>
+      <w:pPr>
+        <w:jc w:val="both"/>
+        <w:rPr>
+          <w:rFonts w:ascii="Arial" w:hAnsi="Arial" w:cs="Arial"/>
+          <w:sz w:val="22"/>
+          <w:szCs w:val="22"/>
+        </w:rPr>
+      </w:pPr>
+    </w:p>
+    <w:p>
+      <w:pPr>
+        <w:jc w:val="center"/>
+        <w:rPr>
+          <w:rFonts w:ascii="Arial" w:hAnsi="Arial" w:cs="Arial"/>
+          <w:sz w:val="22"/>
+          <w:szCs w:val="22"/>
+        </w:rPr>
+      </w:pPr>
+      <w:r>
+        <w:rPr>
+          <w:rFonts w:ascii="Arial" w:hAnsi="Arial" w:cs="Arial"/>
+          <w:noProof/>
+          <w:sz w:val="22"/>
+          <w:szCs w:val="22"/>
+        </w:rPr>
+        <w:drawing>
+          <wp:inline distT="0" distB="0" distL="0" distR="0" wp14:anchorId="6FAFE381" wp14:editId="08485D85">
+            <wp:extent cx="3080385" cy="2833463"/>
+            <wp:effectExtent l="0" t="0" r="5715" b="0"/>
+            <wp:docPr id="1519912524" name="Imagen 1"/>
+            <wp:cNvGraphicFramePr>
+              <a:graphicFrameLocks xmlns:a="http://schemas.openxmlformats.org/drawingml/2006/main" noChangeAspect="1"/>
+            </wp:cNvGraphicFramePr>
+            <a:graphic xmlns:a="http://schemas.openxmlformats.org/drawingml/2006/main">
+              <a:graphicData uri="http://schemas.openxmlformats.org/drawingml/2006/picture">
+                <pic:pic xmlns:pic="http://schemas.openxmlformats.org/drawingml/2006/picture">
+                  <pic:nvPicPr>
+                    <pic:cNvPr id="1519912524" name="Imagen 1519912524"/>
+                    <pic:cNvPicPr/>
+                  </pic:nvPicPr>
+                  <pic:blipFill>
+                    <a:blip r:embed="rId11" cstate="print">
+                      <a:extLst>
+                        <a:ext uri="{28A0092B-C50C-407E-A947-70E740481C1C}">
+                          <a14:useLocalDpi xmlns:a14="http://schemas.microsoft.com/office/drawing/2010/main" val="0"/>
+                        </a:ext>
+                      </a:extLst>
+                    </a:blip>
+                    <a:stretch>
+                      <a:fillRect/>
+                    </a:stretch>
+                  </pic:blipFill>
+                  <pic:spPr>
+                    <a:xfrm>
+                      <a:off x="0" y="0"/>
+                      <a:ext cx="3084783" cy="2837508"/>
+                    </a:xfrm>
+                    <a:prstGeom prst="rect">
+                      <a:avLst/>
+                    </a:prstGeom>
+                  </pic:spPr>
+                </pic:pic>
+              </a:graphicData>
+            </a:graphic>
+          </wp:inline>
+        </w:drawing>
+      </w:r>
+    </w:p>
+    <w:p>
+      <w:pPr>
+        <w:rPr>
+          <w:rFonts w:ascii="Arial" w:hAnsi="Arial" w:cs="Arial"/>
+          <w:sz w:val="22"/>
+          <w:szCs w:val="22"/>
+        </w:rPr>
+      </w:pPr>
+    </w:p>
+    <w:p>
+      <w:pPr>
+        <w:jc w:val="both"/>
+        <w:rPr>
+          <w:rFonts w:ascii="Arial" w:hAnsi="Arial" w:cs="Arial"/>
+          <w:sz w:val="22"/>
+          <w:szCs w:val="22"/>
+        </w:rPr>
+      </w:pPr>
+      <w:r>
+        <w:rPr>
+          <w:rFonts w:ascii="Arial" w:hAnsi="Arial" w:cs="Arial"/>
+          <w:sz w:val="22"/>
+          <w:szCs w:val="22"/>
+        </w:rPr>
+        <w:t>Realice el cargue de la fuente “CenturyGothic.ttf” la cual permite realizar automáticamente el ingreso del nombre y cedula de los asistentes al certificado en PDF</w:t>
+      </w:r>
+    </w:p>
+    <w:p>
+      <w:pPr>
+        <w:jc w:val="both"/>
+        <w:rPr>
+          <w:rFonts w:ascii="Arial" w:hAnsi="Arial" w:cs="Arial"/>
+          <w:sz w:val="22"/>
+          <w:szCs w:val="22"/>
+        </w:rPr>
+      </w:pPr>
+    </w:p>
+    <w:p>
+      <w:pPr>
+        <w:jc w:val="both"/>
+        <w:rPr>
+          <w:rFonts w:ascii="Arial" w:hAnsi="Arial" w:cs="Arial"/>
+          <w:sz w:val="22"/>
+          <w:szCs w:val="22"/>
+        </w:rPr>
+      </w:pPr>
+      <w:r>
+        <w:rPr>
+          <w:rFonts w:ascii="Arial" w:hAnsi="Arial" w:cs="Arial"/>
+          <w:sz w:val="22"/>
+          <w:szCs w:val="22"/>
+        </w:rPr>
+        <w:t>Dia 2024-05-1</w:t>
+      </w:r>
+    </w:p>
+    <w:p>
+      <w:pPr>
+        <w:tabs>
+          <w:tab w:val="left" w:pos="560"/>
+          <w:tab w:val="left" w:pos="1120"/>
+          <w:tab w:val="left" w:pos="1680"/>
+          <w:tab w:val="left" w:pos="2240"/>
+          <w:tab w:val="left" w:pos="2800"/>
+          <w:tab w:val="left" w:pos="3360"/>
+          <w:tab w:val="left" w:pos="3920"/>
+          <w:tab w:val="left" w:pos="4480"/>
+          <w:tab w:val="left" w:pos="5040"/>
+          <w:tab w:val="left" w:pos="5600"/>
+          <w:tab w:val="left" w:pos="6160"/>
+          <w:tab w:val="left" w:pos="6720"/>
+        </w:tabs>
+        <w:autoSpaceDE w:val="0"/>
+        <w:autoSpaceDN w:val="0"/>
+        <w:adjustRightInd w:val="0"/>
         <w:rPr>
           <w:rFonts w:ascii="Arial" w:eastAsiaTheme="minorHAnsi" w:hAnsi="Arial" w:cs="Arial"/>
           <w:color w:val="000000"/>
@@ -445,7 +646,30 @@
           <w:szCs w:val="22"/>
           <w:lang w:val="es-ES_tradnl" w:eastAsia="en-US"/>
         </w:rPr>
-        <w:t xml:space="preserve"> </w:t>
+      </w:pPr>
+      <w:r>
+        <w:rPr>
+          <w:rFonts w:ascii="Arial" w:hAnsi="Arial" w:cs="Arial"/>
+          <w:sz w:val="22"/>
+          <w:szCs w:val="22"/>
+        </w:rPr>
+        <w:t xml:space="preserve">Asignación: </w:t>
+      </w:r>
+      <w:r>
+        <w:rPr>
+          <w:rFonts w:ascii="Arial" w:hAnsi="Arial" w:cs="Arial"/>
+          <w:sz w:val="22"/>
+          <w:szCs w:val="22"/>
+        </w:rPr>
+        <w:t>Implementar la librería FileSaver.js</w:t>
+      </w:r>
+      <w:r>
+        <w:rPr>
+          <w:rFonts w:ascii="Arial" w:hAnsi="Arial" w:cs="Arial"/>
+          <w:sz w:val="22"/>
+          <w:szCs w:val="22"/>
+        </w:rPr>
+        <w:t xml:space="preserve"> para los certificados de la página web informática de “</w:t>
       </w:r>
       <w:r>
         <w:rPr>
@@ -455,9 +679,173 @@
           <w:szCs w:val="22"/>
           <w:lang w:val="es-ES_tradnl" w:eastAsia="en-US"/>
         </w:rPr>
-        <w:t>GESTIÓN DEL CONOCIMIENTO EN MATEMÁTICAS</w:t>
-      </w:r>
-      <w:r>
+        <w:t>PROYECTO ISU – ROBOTICA EDUCATIVA UNA EXPERIENCIA DE GESTIÓN DEL CONOCIMIENTO EN MATEMÁTICAS”</w:t>
+      </w:r>
+    </w:p>
+    <w:p>
+      <w:pPr>
+        <w:jc w:val="both"/>
+        <w:rPr>
+          <w:rFonts w:ascii="Arial" w:hAnsi="Arial" w:cs="Arial"/>
+          <w:sz w:val="22"/>
+          <w:szCs w:val="22"/>
+        </w:rPr>
+      </w:pPr>
+      <w:r>
+        <w:rPr>
+          <w:rFonts w:ascii="Arial" w:hAnsi="Arial" w:cs="Arial"/>
+          <w:sz w:val="22"/>
+          <w:szCs w:val="22"/>
+        </w:rPr>
+        <w:t xml:space="preserve">Horas realizadas: </w:t>
+      </w:r>
+      <w:r>
+        <w:rPr>
+          <w:rFonts w:ascii="Arial" w:hAnsi="Arial" w:cs="Arial"/>
+          <w:sz w:val="22"/>
+          <w:szCs w:val="22"/>
+        </w:rPr>
+        <w:t>4</w:t>
+      </w:r>
+    </w:p>
+    <w:p>
+      <w:pPr>
+        <w:jc w:val="center"/>
+        <w:rPr>
+          <w:rFonts w:ascii="Arial" w:hAnsi="Arial" w:cs="Arial"/>
+          <w:sz w:val="22"/>
+          <w:szCs w:val="22"/>
+        </w:rPr>
+      </w:pPr>
+      <w:r>
+        <w:rPr>
+          <w:rFonts w:ascii="Arial" w:hAnsi="Arial" w:cs="Arial"/>
+          <w:noProof/>
+          <w:sz w:val="22"/>
+          <w:szCs w:val="22"/>
+        </w:rPr>
+        <w:drawing>
+          <wp:inline distT="0" distB="0" distL="0" distR="0" wp14:anchorId="20DD7DF2" wp14:editId="6DAC5BBD">
+            <wp:extent cx="3606165" cy="3427405"/>
+            <wp:effectExtent l="0" t="0" r="0" b="0"/>
+            <wp:docPr id="136324162" name="Imagen 2"/>
+            <wp:cNvGraphicFramePr>
+              <a:graphicFrameLocks xmlns:a="http://schemas.openxmlformats.org/drawingml/2006/main" noChangeAspect="1"/>
+            </wp:cNvGraphicFramePr>
+            <a:graphic xmlns:a="http://schemas.openxmlformats.org/drawingml/2006/main">
+              <a:graphicData uri="http://schemas.openxmlformats.org/drawingml/2006/picture">
+                <pic:pic xmlns:pic="http://schemas.openxmlformats.org/drawingml/2006/picture">
+                  <pic:nvPicPr>
+                    <pic:cNvPr id="136324162" name="Imagen 136324162"/>
+                    <pic:cNvPicPr/>
+                  </pic:nvPicPr>
+                  <pic:blipFill>
+                    <a:blip r:embed="rId12" cstate="print">
+                      <a:extLst>
+                        <a:ext uri="{28A0092B-C50C-407E-A947-70E740481C1C}">
+                          <a14:useLocalDpi xmlns:a14="http://schemas.microsoft.com/office/drawing/2010/main" val="0"/>
+                        </a:ext>
+                      </a:extLst>
+                    </a:blip>
+                    <a:stretch>
+                      <a:fillRect/>
+                    </a:stretch>
+                  </pic:blipFill>
+                  <pic:spPr>
+                    <a:xfrm>
+                      <a:off x="0" y="0"/>
+                      <a:ext cx="3612926" cy="3433831"/>
+                    </a:xfrm>
+                    <a:prstGeom prst="rect">
+                      <a:avLst/>
+                    </a:prstGeom>
+                  </pic:spPr>
+                </pic:pic>
+              </a:graphicData>
+            </a:graphic>
+          </wp:inline>
+        </w:drawing>
+      </w:r>
+    </w:p>
+    <w:p>
+      <w:pPr>
+        <w:rPr>
+          <w:rFonts w:ascii="Arial" w:hAnsi="Arial" w:cs="Arial"/>
+          <w:sz w:val="22"/>
+          <w:szCs w:val="22"/>
+        </w:rPr>
+      </w:pPr>
+      <w:r>
+        <w:rPr>
+          <w:rFonts w:ascii="Arial" w:hAnsi="Arial" w:cs="Arial"/>
+          <w:sz w:val="22"/>
+          <w:szCs w:val="22"/>
+        </w:rPr>
+        <w:t xml:space="preserve">Realice la implementación de la librería FileSaver.js desde la licencia avalada por el MIT </w:t>
+      </w:r>
+      <w:r>
+        <w:rPr>
+          <w:rFonts w:ascii="Arial" w:hAnsi="Arial" w:cs="Arial"/>
+          <w:sz w:val="22"/>
+          <w:szCs w:val="22"/>
+        </w:rPr>
+        <w:t>https://github.com/eligrey/FileSaver.js/blob/master/LICENSE.md (MIT</w:t>
+      </w:r>
+      <w:r>
+        <w:rPr>
+          <w:rFonts w:ascii="Arial" w:hAnsi="Arial" w:cs="Arial"/>
+          <w:sz w:val="22"/>
+          <w:szCs w:val="22"/>
+        </w:rPr>
+        <w:t>) la cual permite hacer un uso gratuito del guardado automático de archivos PDF mediante el uso de JavaScript</w:t>
+      </w:r>
+    </w:p>
+    <w:p>
+      <w:pPr>
+        <w:rPr>
+          <w:rFonts w:ascii="Arial" w:hAnsi="Arial" w:cs="Arial"/>
+          <w:sz w:val="22"/>
+          <w:szCs w:val="22"/>
+        </w:rPr>
+      </w:pPr>
+    </w:p>
+    <w:p>
+      <w:pPr>
+        <w:jc w:val="both"/>
+        <w:rPr>
+          <w:rFonts w:ascii="Arial" w:hAnsi="Arial" w:cs="Arial"/>
+          <w:sz w:val="22"/>
+          <w:szCs w:val="22"/>
+        </w:rPr>
+      </w:pPr>
+      <w:r>
+        <w:rPr>
+          <w:rFonts w:ascii="Arial" w:hAnsi="Arial" w:cs="Arial"/>
+          <w:sz w:val="22"/>
+          <w:szCs w:val="22"/>
+        </w:rPr>
+        <w:t>Dia 2024-05-1</w:t>
+      </w:r>
+    </w:p>
+    <w:p>
+      <w:pPr>
+        <w:tabs>
+          <w:tab w:val="left" w:pos="560"/>
+          <w:tab w:val="left" w:pos="1120"/>
+          <w:tab w:val="left" w:pos="1680"/>
+          <w:tab w:val="left" w:pos="2240"/>
+          <w:tab w:val="left" w:pos="2800"/>
+          <w:tab w:val="left" w:pos="3360"/>
+          <w:tab w:val="left" w:pos="3920"/>
+          <w:tab w:val="left" w:pos="4480"/>
+          <w:tab w:val="left" w:pos="5040"/>
+          <w:tab w:val="left" w:pos="5600"/>
+          <w:tab w:val="left" w:pos="6160"/>
+          <w:tab w:val="left" w:pos="6720"/>
+        </w:tabs>
+        <w:autoSpaceDE w:val="0"/>
+        <w:autoSpaceDN w:val="0"/>
+        <w:adjustRightInd w:val="0"/>
         <w:rPr>
           <w:rFonts w:ascii="Arial" w:eastAsiaTheme="minorHAnsi" w:hAnsi="Arial" w:cs="Arial"/>
           <w:color w:val="000000"/>
@@ -465,7 +853,64 @@
           <w:szCs w:val="22"/>
           <w:lang w:val="es-ES_tradnl" w:eastAsia="en-US"/>
         </w:rPr>
-        <w:t>”</w:t>
+      </w:pPr>
+      <w:r>
+        <w:rPr>
+          <w:rFonts w:ascii="Arial" w:hAnsi="Arial" w:cs="Arial"/>
+          <w:sz w:val="22"/>
+          <w:szCs w:val="22"/>
+        </w:rPr>
+        <w:t xml:space="preserve">Asignación: </w:t>
+      </w:r>
+      <w:r>
+        <w:rPr>
+          <w:rFonts w:ascii="Arial" w:hAnsi="Arial" w:cs="Arial"/>
+          <w:sz w:val="22"/>
+          <w:szCs w:val="22"/>
+        </w:rPr>
+        <w:t xml:space="preserve">Realizar la conexión lógica desde </w:t>
+      </w:r>
+      <w:r>
+        <w:rPr>
+          <w:rFonts w:ascii="Arial" w:hAnsi="Arial" w:cs="Arial"/>
+          <w:sz w:val="22"/>
+          <w:szCs w:val="22"/>
+        </w:rPr>
+        <w:t xml:space="preserve">HTML </w:t>
+      </w:r>
+      <w:r>
+        <w:rPr>
+          <w:rFonts w:ascii="Arial" w:hAnsi="Arial" w:cs="Arial"/>
+          <w:sz w:val="22"/>
+          <w:szCs w:val="22"/>
+        </w:rPr>
+        <w:t xml:space="preserve">con </w:t>
+      </w:r>
+      <w:r>
+        <w:rPr>
+          <w:rFonts w:ascii="Arial" w:hAnsi="Arial" w:cs="Arial"/>
+          <w:sz w:val="22"/>
+          <w:szCs w:val="22"/>
+        </w:rPr>
+        <w:t>JS</w:t>
+      </w:r>
+      <w:r>
+        <w:rPr>
+          <w:rFonts w:ascii="Arial" w:hAnsi="Arial" w:cs="Arial"/>
+          <w:sz w:val="22"/>
+          <w:szCs w:val="22"/>
+        </w:rPr>
+        <w:t xml:space="preserve"> para los certificados de la página web informática de “</w:t>
+      </w:r>
+      <w:r>
+        <w:rPr>
+          <w:rFonts w:ascii="Arial" w:eastAsiaTheme="minorHAnsi" w:hAnsi="Arial" w:cs="Arial"/>
+          <w:color w:val="000000"/>
+          <w:sz w:val="22"/>
+          <w:szCs w:val="22"/>
+          <w:lang w:val="es-ES_tradnl" w:eastAsia="en-US"/>
+        </w:rPr>
+        <w:t>PROYECTO ISU – ROBOTICA EDUCATIVA UNA EXPERIENCIA DE GESTIÓN DEL CONOCIMIENTO EN MATEMÁTICAS”</w:t>
       </w:r>
     </w:p>
     <w:p>
@@ -491,649 +936,396 @@
           <w:sz w:val="22"/>
           <w:szCs w:val="22"/>
         </w:rPr>
-        <w:t>15</w:t>
-      </w:r>
-    </w:p>
-    <w:p>
-      <w:pPr>
-        <w:jc w:val="both"/>
-        <w:rPr>
-          <w:rFonts w:ascii="Arial" w:hAnsi="Arial" w:cs="Arial"/>
-          <w:sz w:val="22"/>
-          <w:szCs w:val="22"/>
-        </w:rPr>
-      </w:pPr>
-    </w:p>
-    <w:p>
-      <w:pPr>
-        <w:jc w:val="both"/>
-        <w:rPr>
-          <w:rFonts w:ascii="Arial" w:hAnsi="Arial" w:cs="Arial"/>
-          <w:sz w:val="22"/>
-          <w:szCs w:val="22"/>
-        </w:rPr>
-      </w:pPr>
-    </w:p>
-    <w:p>
-      <w:pPr>
-        <w:jc w:val="both"/>
-        <w:rPr>
-          <w:rFonts w:ascii="Arial" w:hAnsi="Arial" w:cs="Arial"/>
-          <w:sz w:val="22"/>
-          <w:szCs w:val="22"/>
-        </w:rPr>
-      </w:pPr>
-      <w:r>
-        <w:rPr>
-          <w:rFonts w:ascii="Arial" w:hAnsi="Arial" w:cs="Arial"/>
-          <w:sz w:val="22"/>
-          <w:szCs w:val="22"/>
-        </w:rPr>
-        <w:t>Mejorar el objetivo general anterior del proyecto “</w:t>
-      </w:r>
-      <w:r>
-        <w:rPr>
-          <w:rFonts w:ascii="Arial" w:hAnsi="Arial" w:cs="Arial"/>
-          <w:sz w:val="22"/>
-          <w:szCs w:val="22"/>
-        </w:rPr>
-        <w:t>Desarrollar experiencias de aprendizaje significativo que permitan gestionar el conocimiento en el</w:t>
-      </w:r>
-    </w:p>
-    <w:p>
-      <w:pPr>
-        <w:jc w:val="both"/>
-        <w:rPr>
-          <w:rFonts w:ascii="Arial" w:hAnsi="Arial" w:cs="Arial"/>
-          <w:sz w:val="22"/>
-          <w:szCs w:val="22"/>
-        </w:rPr>
-      </w:pPr>
-      <w:r>
-        <w:rPr>
-          <w:rFonts w:ascii="Arial" w:hAnsi="Arial" w:cs="Arial"/>
-          <w:sz w:val="22"/>
-          <w:szCs w:val="22"/>
-        </w:rPr>
-        <w:t>área de ciencias básicas con el fin de motivar el aprendizaje de matemáticas.</w:t>
-      </w:r>
-      <w:r>
-        <w:rPr>
-          <w:rFonts w:ascii="Arial" w:hAnsi="Arial" w:cs="Arial"/>
-          <w:sz w:val="22"/>
-          <w:szCs w:val="22"/>
-        </w:rPr>
-        <w:t>”</w:t>
-      </w:r>
-    </w:p>
-    <w:p>
-      <w:pPr>
-        <w:jc w:val="both"/>
-        <w:rPr>
-          <w:rFonts w:ascii="Arial" w:hAnsi="Arial" w:cs="Arial"/>
-          <w:sz w:val="22"/>
-          <w:szCs w:val="22"/>
-        </w:rPr>
-      </w:pPr>
-    </w:p>
-    <w:p>
-      <w:pPr>
-        <w:jc w:val="both"/>
-        <w:rPr>
-          <w:rFonts w:ascii="Arial" w:hAnsi="Arial" w:cs="Arial"/>
-          <w:sz w:val="22"/>
-          <w:szCs w:val="22"/>
-        </w:rPr>
-      </w:pPr>
-      <w:r>
-        <w:rPr>
-          <w:rFonts w:ascii="Arial" w:hAnsi="Arial" w:cs="Arial"/>
-          <w:sz w:val="22"/>
-          <w:szCs w:val="22"/>
-        </w:rPr>
-        <w:t>Nueva propuesta creada:</w:t>
-      </w:r>
-    </w:p>
-    <w:p>
-      <w:pPr>
-        <w:jc w:val="both"/>
-        <w:rPr>
-          <w:rFonts w:ascii="Arial" w:hAnsi="Arial" w:cs="Arial"/>
-          <w:sz w:val="22"/>
-          <w:szCs w:val="22"/>
-        </w:rPr>
-      </w:pPr>
-    </w:p>
-    <w:p>
-      <w:pPr>
-        <w:jc w:val="both"/>
-        <w:rPr>
-          <w:rFonts w:ascii="Arial" w:hAnsi="Arial" w:cs="Arial"/>
-          <w:sz w:val="22"/>
-          <w:szCs w:val="22"/>
-        </w:rPr>
-      </w:pPr>
-      <w:r>
-        <w:rPr>
-          <w:rFonts w:ascii="Arial" w:hAnsi="Arial" w:cs="Arial"/>
-          <w:sz w:val="22"/>
-          <w:szCs w:val="22"/>
-        </w:rPr>
-        <w:t>Desarrollar un entorno educativo dinámico y estimulante que promueva una comprensión sólida de las ciencias básicas, centrándose en las matemáticas, con el objetivo de inspirar una verdadera pasión por el aprendizaje y capacitar a los estudiantes para gestionar de manera efectiva su conocimiento</w:t>
-      </w:r>
-      <w:r>
-        <w:rPr>
-          <w:rFonts w:ascii="Arial" w:hAnsi="Arial" w:cs="Arial"/>
-          <w:sz w:val="22"/>
-          <w:szCs w:val="22"/>
-        </w:rPr>
-        <w:t>.</w:t>
-      </w:r>
-    </w:p>
-    <w:p>
-      <w:pPr>
-        <w:jc w:val="both"/>
-        <w:rPr>
-          <w:rFonts w:ascii="Arial" w:hAnsi="Arial" w:cs="Arial"/>
-          <w:sz w:val="22"/>
-          <w:szCs w:val="22"/>
-        </w:rPr>
-      </w:pPr>
-    </w:p>
-    <w:p>
-      <w:pPr>
-        <w:jc w:val="both"/>
-        <w:rPr>
-          <w:rFonts w:ascii="Arial" w:hAnsi="Arial" w:cs="Arial"/>
-          <w:sz w:val="22"/>
-          <w:szCs w:val="22"/>
-        </w:rPr>
-      </w:pPr>
-    </w:p>
-    <w:p>
-      <w:pPr>
-        <w:jc w:val="both"/>
-        <w:rPr>
-          <w:rFonts w:ascii="Arial" w:hAnsi="Arial" w:cs="Arial"/>
-          <w:sz w:val="22"/>
-          <w:szCs w:val="22"/>
-        </w:rPr>
-      </w:pPr>
-      <w:r>
-        <w:rPr>
-          <w:rFonts w:ascii="Arial" w:hAnsi="Arial" w:cs="Arial"/>
-          <w:sz w:val="22"/>
-          <w:szCs w:val="22"/>
-        </w:rPr>
-        <w:t>Se realizo esta nueva propuesta con el objetivo de identificar los siguientes parámetros positivos para el proyecto:</w:t>
-      </w:r>
-    </w:p>
-    <w:p>
-      <w:pPr>
-        <w:jc w:val="both"/>
-        <w:rPr>
-          <w:rFonts w:ascii="Arial" w:hAnsi="Arial" w:cs="Arial"/>
-          <w:sz w:val="22"/>
-          <w:szCs w:val="22"/>
-        </w:rPr>
-      </w:pPr>
-    </w:p>
-    <w:p>
-      <w:pPr>
-        <w:jc w:val="both"/>
-        <w:rPr>
-          <w:rFonts w:ascii="Arial" w:hAnsi="Arial" w:cs="Arial"/>
-          <w:sz w:val="22"/>
-          <w:szCs w:val="22"/>
-          <w:lang w:val="es-CO"/>
-        </w:rPr>
-      </w:pPr>
-      <w:r>
-        <w:rPr>
-          <w:rFonts w:ascii="Arial" w:hAnsi="Arial" w:cs="Arial"/>
-          <w:sz w:val="22"/>
-          <w:szCs w:val="22"/>
-          <w:lang w:val="es-CO"/>
-        </w:rPr>
-        <w:t xml:space="preserve">Cambio de enfoque: </w:t>
-      </w:r>
-    </w:p>
-    <w:p>
-      <w:pPr>
-        <w:jc w:val="both"/>
-        <w:rPr>
-          <w:rFonts w:ascii="Arial" w:hAnsi="Arial" w:cs="Arial"/>
-          <w:sz w:val="22"/>
-          <w:szCs w:val="22"/>
-          <w:lang w:val="es-CO"/>
-        </w:rPr>
-      </w:pPr>
+        <w:t>10</w:t>
+      </w:r>
+    </w:p>
+    <w:p>
+      <w:pPr>
+        <w:rPr>
+          <w:rFonts w:ascii="Arial" w:hAnsi="Arial" w:cs="Arial"/>
+          <w:sz w:val="22"/>
+          <w:szCs w:val="22"/>
+        </w:rPr>
+      </w:pPr>
+    </w:p>
+    <w:p>
+      <w:pPr>
+        <w:rPr>
+          <w:rFonts w:ascii="Arial" w:hAnsi="Arial" w:cs="Arial"/>
+          <w:sz w:val="22"/>
+          <w:szCs w:val="22"/>
+        </w:rPr>
+      </w:pPr>
+      <w:r>
+        <w:rPr>
+          <w:rFonts w:ascii="Arial" w:hAnsi="Arial" w:cs="Arial"/>
+          <w:sz w:val="22"/>
+          <w:szCs w:val="22"/>
+        </w:rPr>
+        <w:t>Realice la identificación de variables claves al generar el certificado, las cuales fueron:</w:t>
+      </w:r>
     </w:p>
     <w:p>
       <w:pPr>
         <w:pStyle w:val="Prrafodelista"/>
         <w:numPr>
           <w:ilvl w:val="0"/>
-          <w:numId w:val="25"/>
+          <w:numId w:val="26"/>
         </w:numPr>
-        <w:jc w:val="both"/>
-        <w:rPr>
-          <w:rFonts w:ascii="Arial" w:hAnsi="Arial" w:cs="Arial"/>
-          <w:sz w:val="22"/>
-          <w:szCs w:val="22"/>
-          <w:lang w:val="es-CO"/>
-        </w:rPr>
-      </w:pPr>
-      <w:r>
-        <w:rPr>
-          <w:rFonts w:ascii="Arial" w:hAnsi="Arial" w:cs="Arial"/>
-          <w:sz w:val="22"/>
-          <w:szCs w:val="22"/>
-          <w:lang w:val="es-CO"/>
-        </w:rPr>
-        <w:t>El objetivo se ha reformulado para centrarse en "desarrollar un entorno educativo dinámico y estimulante" en lugar de simplemente mejorar las experiencias de aprendizaje significativo.</w:t>
-      </w:r>
-    </w:p>
-    <w:p>
-      <w:pPr>
-        <w:jc w:val="both"/>
-        <w:rPr>
-          <w:rFonts w:ascii="Arial" w:hAnsi="Arial" w:cs="Arial"/>
-          <w:sz w:val="22"/>
-          <w:szCs w:val="22"/>
-          <w:lang w:val="es-CO"/>
-        </w:rPr>
-      </w:pPr>
-    </w:p>
-    <w:p>
-      <w:pPr>
-        <w:jc w:val="both"/>
-        <w:rPr>
-          <w:rFonts w:ascii="Arial" w:hAnsi="Arial" w:cs="Arial"/>
-          <w:sz w:val="22"/>
-          <w:szCs w:val="22"/>
-          <w:lang w:val="es-CO"/>
-        </w:rPr>
-      </w:pPr>
-      <w:r>
-        <w:rPr>
-          <w:rFonts w:ascii="Arial" w:hAnsi="Arial" w:cs="Arial"/>
-          <w:sz w:val="22"/>
-          <w:szCs w:val="22"/>
-          <w:lang w:val="es-CO"/>
-        </w:rPr>
-        <w:t xml:space="preserve">Claridad en el propósito: </w:t>
-      </w:r>
-    </w:p>
-    <w:p>
-      <w:pPr>
-        <w:jc w:val="both"/>
-        <w:rPr>
-          <w:rFonts w:ascii="Arial" w:hAnsi="Arial" w:cs="Arial"/>
-          <w:sz w:val="22"/>
-          <w:szCs w:val="22"/>
-          <w:lang w:val="es-CO"/>
-        </w:rPr>
-      </w:pPr>
+        <w:rPr>
+          <w:rFonts w:ascii="Arial" w:hAnsi="Arial" w:cs="Arial"/>
+          <w:sz w:val="22"/>
+          <w:szCs w:val="22"/>
+        </w:rPr>
+      </w:pPr>
+      <w:r>
+        <w:rPr>
+          <w:rFonts w:ascii="Arial" w:hAnsi="Arial" w:cs="Arial"/>
+          <w:sz w:val="22"/>
+          <w:szCs w:val="22"/>
+        </w:rPr>
+        <w:t>Nombre</w:t>
+      </w:r>
     </w:p>
     <w:p>
       <w:pPr>
         <w:pStyle w:val="Prrafodelista"/>
         <w:numPr>
           <w:ilvl w:val="0"/>
-          <w:numId w:val="24"/>
+          <w:numId w:val="26"/>
         </w:numPr>
-        <w:jc w:val="both"/>
-        <w:rPr>
-          <w:rFonts w:ascii="Arial" w:hAnsi="Arial" w:cs="Arial"/>
-          <w:sz w:val="22"/>
-          <w:szCs w:val="22"/>
-          <w:lang w:val="es-CO"/>
-        </w:rPr>
-      </w:pPr>
-      <w:r>
-        <w:rPr>
-          <w:rFonts w:ascii="Arial" w:hAnsi="Arial" w:cs="Arial"/>
-          <w:sz w:val="22"/>
-          <w:szCs w:val="22"/>
-          <w:lang w:val="es-CO"/>
-        </w:rPr>
-        <w:t>Se especifica claramente que el objetivo es promover una comprensión sólida de las ciencias básicas, con un enfoque particular en las matemáticas.</w:t>
-      </w:r>
-    </w:p>
-    <w:p>
-      <w:pPr>
-        <w:jc w:val="both"/>
-        <w:rPr>
-          <w:rFonts w:ascii="Arial" w:hAnsi="Arial" w:cs="Arial"/>
-          <w:sz w:val="22"/>
-          <w:szCs w:val="22"/>
-          <w:lang w:val="es-CO"/>
-        </w:rPr>
-      </w:pPr>
-    </w:p>
-    <w:p>
-      <w:pPr>
-        <w:jc w:val="both"/>
-        <w:rPr>
-          <w:rFonts w:ascii="Arial" w:hAnsi="Arial" w:cs="Arial"/>
-          <w:sz w:val="22"/>
-          <w:szCs w:val="22"/>
-          <w:lang w:val="es-CO"/>
-        </w:rPr>
-      </w:pPr>
-      <w:r>
-        <w:rPr>
-          <w:rFonts w:ascii="Arial" w:hAnsi="Arial" w:cs="Arial"/>
-          <w:sz w:val="22"/>
-          <w:szCs w:val="22"/>
-          <w:lang w:val="es-CO"/>
-        </w:rPr>
-        <w:t xml:space="preserve">Énfasis en la pasión por el aprendizaje: </w:t>
-      </w:r>
-    </w:p>
-    <w:p>
-      <w:pPr>
-        <w:jc w:val="both"/>
-        <w:rPr>
-          <w:rFonts w:ascii="Arial" w:hAnsi="Arial" w:cs="Arial"/>
-          <w:sz w:val="22"/>
-          <w:szCs w:val="22"/>
-          <w:lang w:val="es-CO"/>
-        </w:rPr>
-      </w:pPr>
+        <w:rPr>
+          <w:rFonts w:ascii="Arial" w:hAnsi="Arial" w:cs="Arial"/>
+          <w:sz w:val="22"/>
+          <w:szCs w:val="22"/>
+        </w:rPr>
+      </w:pPr>
+      <w:r>
+        <w:rPr>
+          <w:rFonts w:ascii="Arial" w:hAnsi="Arial" w:cs="Arial"/>
+          <w:sz w:val="22"/>
+          <w:szCs w:val="22"/>
+        </w:rPr>
+        <w:t>Identificación</w:t>
+      </w:r>
     </w:p>
     <w:p>
       <w:pPr>
         <w:pStyle w:val="Prrafodelista"/>
         <w:numPr>
           <w:ilvl w:val="0"/>
-          <w:numId w:val="23"/>
+          <w:numId w:val="26"/>
         </w:numPr>
-        <w:jc w:val="both"/>
-        <w:rPr>
-          <w:rFonts w:ascii="Arial" w:hAnsi="Arial" w:cs="Arial"/>
-          <w:sz w:val="22"/>
-          <w:szCs w:val="22"/>
-          <w:lang w:val="es-CO"/>
-        </w:rPr>
-      </w:pPr>
-      <w:r>
-        <w:rPr>
-          <w:rFonts w:ascii="Arial" w:hAnsi="Arial" w:cs="Arial"/>
-          <w:sz w:val="22"/>
-          <w:szCs w:val="22"/>
-          <w:lang w:val="es-CO"/>
-        </w:rPr>
-        <w:t>Se agrega el objetivo de "inspirar una verdadera pasión por el aprendizaje", lo que sugiere un enfoque más holístico en el desarrollo del interés intrínseco de los estudiantes por el tema.</w:t>
-      </w:r>
-    </w:p>
-    <w:p>
-      <w:pPr>
-        <w:jc w:val="both"/>
-        <w:rPr>
-          <w:rFonts w:ascii="Arial" w:hAnsi="Arial" w:cs="Arial"/>
-          <w:sz w:val="22"/>
-          <w:szCs w:val="22"/>
-          <w:lang w:val="es-CO"/>
-        </w:rPr>
-      </w:pPr>
-    </w:p>
-    <w:p>
-      <w:pPr>
-        <w:jc w:val="both"/>
-        <w:rPr>
-          <w:rFonts w:ascii="Arial" w:hAnsi="Arial" w:cs="Arial"/>
-          <w:sz w:val="22"/>
-          <w:szCs w:val="22"/>
-          <w:lang w:val="es-CO"/>
-        </w:rPr>
-      </w:pPr>
-      <w:r>
-        <w:rPr>
-          <w:rFonts w:ascii="Arial" w:hAnsi="Arial" w:cs="Arial"/>
-          <w:sz w:val="22"/>
-          <w:szCs w:val="22"/>
-          <w:lang w:val="es-CO"/>
-        </w:rPr>
-        <w:t xml:space="preserve">Enfatizar la capacitación en gestión del conocimiento: </w:t>
-      </w:r>
-    </w:p>
-    <w:p>
-      <w:pPr>
-        <w:jc w:val="both"/>
-        <w:rPr>
-          <w:rFonts w:ascii="Arial" w:hAnsi="Arial" w:cs="Arial"/>
-          <w:sz w:val="22"/>
-          <w:szCs w:val="22"/>
-          <w:lang w:val="es-CO"/>
-        </w:rPr>
-      </w:pPr>
+        <w:rPr>
+          <w:rFonts w:ascii="Arial" w:hAnsi="Arial" w:cs="Arial"/>
+          <w:sz w:val="22"/>
+          <w:szCs w:val="22"/>
+        </w:rPr>
+      </w:pPr>
+      <w:r>
+        <w:rPr>
+          <w:rFonts w:ascii="Arial" w:hAnsi="Arial" w:cs="Arial"/>
+          <w:sz w:val="22"/>
+          <w:szCs w:val="22"/>
+        </w:rPr>
+        <w:t>Identificación Única del certificado</w:t>
+      </w:r>
+    </w:p>
+    <w:p>
+      <w:pPr>
+        <w:rPr>
+          <w:rFonts w:ascii="Arial" w:hAnsi="Arial" w:cs="Arial"/>
+          <w:sz w:val="22"/>
+          <w:szCs w:val="22"/>
+        </w:rPr>
+      </w:pPr>
+    </w:p>
+    <w:p>
+      <w:pPr>
+        <w:rPr>
+          <w:rFonts w:ascii="Arial" w:hAnsi="Arial" w:cs="Arial"/>
+          <w:sz w:val="22"/>
+          <w:szCs w:val="22"/>
+        </w:rPr>
+      </w:pPr>
+      <w:r>
+        <w:rPr>
+          <w:rFonts w:ascii="Arial" w:hAnsi="Arial" w:cs="Arial"/>
+          <w:sz w:val="22"/>
+          <w:szCs w:val="22"/>
+        </w:rPr>
+        <w:t>Siendo cada variable de tipo “</w:t>
+      </w:r>
+      <w:proofErr w:type="spellStart"/>
+      <w:r>
+        <w:rPr>
+          <w:rFonts w:ascii="Arial" w:hAnsi="Arial" w:cs="Arial"/>
+          <w:sz w:val="22"/>
+          <w:szCs w:val="22"/>
+        </w:rPr>
+        <w:t>const</w:t>
+      </w:r>
+      <w:proofErr w:type="spellEnd"/>
+      <w:r>
+        <w:rPr>
+          <w:rFonts w:ascii="Arial" w:hAnsi="Arial" w:cs="Arial"/>
+          <w:sz w:val="22"/>
+          <w:szCs w:val="22"/>
+        </w:rPr>
+        <w:t>” y nombrada de la siguiente manera:</w:t>
+      </w:r>
     </w:p>
     <w:p>
       <w:pPr>
         <w:pStyle w:val="Prrafodelista"/>
         <w:numPr>
           <w:ilvl w:val="0"/>
-          <w:numId w:val="22"/>
+          <w:numId w:val="27"/>
         </w:numPr>
-        <w:jc w:val="both"/>
-        <w:rPr>
-          <w:rFonts w:ascii="Arial" w:hAnsi="Arial" w:cs="Arial"/>
-          <w:sz w:val="22"/>
-          <w:szCs w:val="22"/>
-          <w:lang w:val="es-CO"/>
-        </w:rPr>
-      </w:pPr>
-      <w:r>
-        <w:rPr>
-          <w:rFonts w:ascii="Arial" w:hAnsi="Arial" w:cs="Arial"/>
-          <w:sz w:val="22"/>
-          <w:szCs w:val="22"/>
-          <w:lang w:val="es-CO"/>
-        </w:rPr>
-        <w:t>Se agrega la frase "capacitar a los estudiantes para gestionar de manera efectiva su conocimiento", lo que implica un enfoque en habilidades de estudio y gestión del tiempo.</w:t>
-      </w:r>
-    </w:p>
-    <w:p>
-      <w:pPr>
-        <w:jc w:val="both"/>
-        <w:rPr>
-          <w:rFonts w:ascii="Arial" w:hAnsi="Arial" w:cs="Arial"/>
-          <w:sz w:val="22"/>
-          <w:szCs w:val="22"/>
-          <w:lang w:val="es-CO"/>
-        </w:rPr>
-      </w:pPr>
-    </w:p>
-    <w:p>
-      <w:pPr>
-        <w:jc w:val="both"/>
-        <w:rPr>
-          <w:rFonts w:ascii="Arial" w:hAnsi="Arial" w:cs="Arial"/>
-          <w:sz w:val="22"/>
-          <w:szCs w:val="22"/>
-          <w:lang w:val="es-CO"/>
-        </w:rPr>
-      </w:pPr>
-      <w:r>
-        <w:rPr>
-          <w:rFonts w:ascii="Arial" w:hAnsi="Arial" w:cs="Arial"/>
-          <w:sz w:val="22"/>
-          <w:szCs w:val="22"/>
-          <w:lang w:val="es-CO"/>
-        </w:rPr>
-        <w:t xml:space="preserve">Eliminación de la repetición: </w:t>
-      </w:r>
-    </w:p>
-    <w:p>
-      <w:pPr>
-        <w:jc w:val="both"/>
-        <w:rPr>
-          <w:rFonts w:ascii="Arial" w:hAnsi="Arial" w:cs="Arial"/>
-          <w:sz w:val="22"/>
-          <w:szCs w:val="22"/>
-          <w:lang w:val="es-CO"/>
-        </w:rPr>
-      </w:pPr>
+        <w:rPr>
+          <w:rFonts w:ascii="Arial" w:hAnsi="Arial" w:cs="Arial"/>
+          <w:sz w:val="22"/>
+          <w:szCs w:val="22"/>
+        </w:rPr>
+      </w:pPr>
+      <w:proofErr w:type="spellStart"/>
+      <w:r>
+        <w:rPr>
+          <w:rFonts w:ascii="Arial" w:hAnsi="Arial" w:cs="Arial"/>
+          <w:sz w:val="22"/>
+          <w:szCs w:val="22"/>
+        </w:rPr>
+        <w:t>Const</w:t>
+      </w:r>
+      <w:proofErr w:type="spellEnd"/>
+      <w:r>
+        <w:rPr>
+          <w:rFonts w:ascii="Arial" w:hAnsi="Arial" w:cs="Arial"/>
+          <w:sz w:val="22"/>
+          <w:szCs w:val="22"/>
+        </w:rPr>
+        <w:t xml:space="preserve"> </w:t>
+      </w:r>
+      <w:proofErr w:type="spellStart"/>
+      <w:r>
+        <w:rPr>
+          <w:rFonts w:ascii="Arial" w:hAnsi="Arial" w:cs="Arial"/>
+          <w:sz w:val="22"/>
+          <w:szCs w:val="22"/>
+        </w:rPr>
+        <w:t>userName</w:t>
+      </w:r>
+      <w:proofErr w:type="spellEnd"/>
     </w:p>
     <w:p>
       <w:pPr>
         <w:pStyle w:val="Prrafodelista"/>
         <w:numPr>
           <w:ilvl w:val="0"/>
-          <w:numId w:val="21"/>
+          <w:numId w:val="27"/>
         </w:numPr>
-        <w:jc w:val="both"/>
-        <w:rPr>
-          <w:rFonts w:ascii="Arial" w:hAnsi="Arial" w:cs="Arial"/>
-          <w:sz w:val="22"/>
-          <w:szCs w:val="22"/>
-          <w:lang w:val="es-CO"/>
-        </w:rPr>
-      </w:pPr>
-      <w:r>
-        <w:rPr>
-          <w:rFonts w:ascii="Arial" w:hAnsi="Arial" w:cs="Arial"/>
-          <w:sz w:val="22"/>
-          <w:szCs w:val="22"/>
-          <w:lang w:val="es-CO"/>
-        </w:rPr>
-        <w:t>Se elimina la duplicación del término "aprendizaje" al inicio y al final del objetivo.</w:t>
-      </w:r>
-    </w:p>
-    <w:p>
-      <w:pPr>
-        <w:jc w:val="both"/>
-        <w:rPr>
-          <w:rFonts w:ascii="Arial" w:hAnsi="Arial" w:cs="Arial"/>
-          <w:sz w:val="22"/>
-          <w:szCs w:val="22"/>
-          <w:lang w:val="es-CO"/>
-        </w:rPr>
-      </w:pPr>
-    </w:p>
-    <w:p>
-      <w:pPr>
-        <w:jc w:val="both"/>
-        <w:rPr>
-          <w:rFonts w:ascii="Arial" w:hAnsi="Arial" w:cs="Arial"/>
-          <w:sz w:val="22"/>
-          <w:szCs w:val="22"/>
-          <w:lang w:val="es-CO"/>
-        </w:rPr>
-      </w:pPr>
-      <w:r>
-        <w:rPr>
-          <w:rFonts w:ascii="Arial" w:hAnsi="Arial" w:cs="Arial"/>
-          <w:sz w:val="22"/>
-          <w:szCs w:val="22"/>
-          <w:lang w:val="es-CO"/>
-        </w:rPr>
-        <w:t xml:space="preserve">Mayor especificidad: </w:t>
-      </w:r>
-    </w:p>
-    <w:p>
-      <w:pPr>
-        <w:jc w:val="both"/>
-        <w:rPr>
-          <w:rFonts w:ascii="Arial" w:hAnsi="Arial" w:cs="Arial"/>
-          <w:sz w:val="22"/>
-          <w:szCs w:val="22"/>
-          <w:lang w:val="es-CO"/>
-        </w:rPr>
-      </w:pPr>
+        <w:rPr>
+          <w:rFonts w:ascii="Arial" w:hAnsi="Arial" w:cs="Arial"/>
+          <w:sz w:val="22"/>
+          <w:szCs w:val="22"/>
+        </w:rPr>
+      </w:pPr>
+      <w:proofErr w:type="spellStart"/>
+      <w:r>
+        <w:rPr>
+          <w:rFonts w:ascii="Arial" w:hAnsi="Arial" w:cs="Arial"/>
+          <w:sz w:val="22"/>
+          <w:szCs w:val="22"/>
+        </w:rPr>
+        <w:t>Const</w:t>
+      </w:r>
+      <w:proofErr w:type="spellEnd"/>
+      <w:r>
+        <w:rPr>
+          <w:rFonts w:ascii="Arial" w:hAnsi="Arial" w:cs="Arial"/>
+          <w:sz w:val="22"/>
+          <w:szCs w:val="22"/>
+        </w:rPr>
+        <w:t xml:space="preserve"> </w:t>
+      </w:r>
+      <w:proofErr w:type="spellStart"/>
+      <w:r>
+        <w:rPr>
+          <w:rFonts w:ascii="Arial" w:hAnsi="Arial" w:cs="Arial"/>
+          <w:sz w:val="22"/>
+          <w:szCs w:val="22"/>
+        </w:rPr>
+        <w:t>userN</w:t>
+      </w:r>
+      <w:proofErr w:type="spellEnd"/>
     </w:p>
     <w:p>
       <w:pPr>
         <w:pStyle w:val="Prrafodelista"/>
         <w:numPr>
           <w:ilvl w:val="0"/>
-          <w:numId w:val="20"/>
+          <w:numId w:val="27"/>
         </w:numPr>
+        <w:rPr>
+          <w:rFonts w:ascii="Arial" w:hAnsi="Arial" w:cs="Arial"/>
+          <w:sz w:val="22"/>
+          <w:szCs w:val="22"/>
+        </w:rPr>
+      </w:pPr>
+      <w:proofErr w:type="spellStart"/>
+      <w:r>
+        <w:rPr>
+          <w:rFonts w:ascii="Arial" w:hAnsi="Arial" w:cs="Arial"/>
+          <w:sz w:val="22"/>
+          <w:szCs w:val="22"/>
+        </w:rPr>
+        <w:t>Const</w:t>
+      </w:r>
+      <w:proofErr w:type="spellEnd"/>
+      <w:r>
+        <w:rPr>
+          <w:rFonts w:ascii="Arial" w:hAnsi="Arial" w:cs="Arial"/>
+          <w:sz w:val="22"/>
+          <w:szCs w:val="22"/>
+        </w:rPr>
+        <w:t xml:space="preserve"> </w:t>
+      </w:r>
+      <w:proofErr w:type="spellStart"/>
+      <w:r>
+        <w:rPr>
+          <w:rFonts w:ascii="Arial" w:hAnsi="Arial" w:cs="Arial"/>
+          <w:sz w:val="22"/>
+          <w:szCs w:val="22"/>
+        </w:rPr>
+        <w:t>CertificateID</w:t>
+      </w:r>
+      <w:proofErr w:type="spellEnd"/>
+    </w:p>
+    <w:p>
+      <w:pPr>
+        <w:rPr>
+          <w:rFonts w:ascii="Arial" w:hAnsi="Arial" w:cs="Arial"/>
+          <w:sz w:val="22"/>
+          <w:szCs w:val="22"/>
+        </w:rPr>
+      </w:pPr>
+    </w:p>
+    <w:p>
+      <w:pPr>
+        <w:rPr>
+          <w:rFonts w:ascii="Arial" w:hAnsi="Arial" w:cs="Arial"/>
+          <w:sz w:val="22"/>
+          <w:szCs w:val="22"/>
+        </w:rPr>
+      </w:pPr>
+      <w:r>
+        <w:rPr>
+          <w:rFonts w:ascii="Arial" w:hAnsi="Arial" w:cs="Arial"/>
+          <w:noProof/>
+          <w:sz w:val="22"/>
+          <w:szCs w:val="22"/>
+        </w:rPr>
+        <w:drawing>
+          <wp:inline distT="0" distB="0" distL="0" distR="0" wp14:anchorId="3184A81A" wp14:editId="6289DA29">
+            <wp:extent cx="5252085" cy="962660"/>
+            <wp:effectExtent l="0" t="0" r="5715" b="2540"/>
+            <wp:docPr id="398351668" name="Imagen 3"/>
+            <wp:cNvGraphicFramePr>
+              <a:graphicFrameLocks xmlns:a="http://schemas.openxmlformats.org/drawingml/2006/main" noChangeAspect="1"/>
+            </wp:cNvGraphicFramePr>
+            <a:graphic xmlns:a="http://schemas.openxmlformats.org/drawingml/2006/main">
+              <a:graphicData uri="http://schemas.openxmlformats.org/drawingml/2006/picture">
+                <pic:pic xmlns:pic="http://schemas.openxmlformats.org/drawingml/2006/picture">
+                  <pic:nvPicPr>
+                    <pic:cNvPr id="398351668" name="Imagen 398351668"/>
+                    <pic:cNvPicPr/>
+                  </pic:nvPicPr>
+                  <pic:blipFill>
+                    <a:blip r:embed="rId13">
+                      <a:extLst>
+                        <a:ext uri="{28A0092B-C50C-407E-A947-70E740481C1C}">
+                          <a14:useLocalDpi xmlns:a14="http://schemas.microsoft.com/office/drawing/2010/main" val="0"/>
+                        </a:ext>
+                      </a:extLst>
+                    </a:blip>
+                    <a:stretch>
+                      <a:fillRect/>
+                    </a:stretch>
+                  </pic:blipFill>
+                  <pic:spPr>
+                    <a:xfrm>
+                      <a:off x="0" y="0"/>
+                      <a:ext cx="5252085" cy="962660"/>
+                    </a:xfrm>
+                    <a:prstGeom prst="rect">
+                      <a:avLst/>
+                    </a:prstGeom>
+                  </pic:spPr>
+                </pic:pic>
+              </a:graphicData>
+            </a:graphic>
+          </wp:inline>
+        </w:drawing>
+      </w:r>
+    </w:p>
+    <w:p>
+      <w:pPr>
+        <w:rPr>
+          <w:rFonts w:ascii="Arial" w:hAnsi="Arial" w:cs="Arial"/>
+          <w:sz w:val="22"/>
+          <w:szCs w:val="22"/>
+        </w:rPr>
+      </w:pPr>
+    </w:p>
+    <w:p>
+      <w:pPr>
         <w:jc w:val="both"/>
         <w:rPr>
           <w:rFonts w:ascii="Arial" w:hAnsi="Arial" w:cs="Arial"/>
           <w:sz w:val="22"/>
           <w:szCs w:val="22"/>
-          <w:lang w:val="es-CO"/>
-        </w:rPr>
-      </w:pPr>
-      <w:r>
-        <w:rPr>
-          <w:rFonts w:ascii="Arial" w:hAnsi="Arial" w:cs="Arial"/>
-          <w:sz w:val="22"/>
-          <w:szCs w:val="22"/>
-          <w:lang w:val="es-CO"/>
-        </w:rPr>
-        <w:t>Se menciona explícitamente que el objetivo se centra en las ciencias básicas y las matemáticas, proporcionando una dirección más clara para el proyecto.</w:t>
-      </w:r>
-    </w:p>
-    <w:p>
-      <w:pPr>
-        <w:jc w:val="both"/>
-        <w:rPr>
-          <w:rFonts w:ascii="Arial" w:hAnsi="Arial" w:cs="Arial"/>
-          <w:sz w:val="22"/>
-          <w:szCs w:val="22"/>
-          <w:lang w:val="es-CO"/>
-        </w:rPr>
-      </w:pPr>
-    </w:p>
-    <w:p>
-      <w:pPr>
-        <w:jc w:val="both"/>
-        <w:rPr>
-          <w:rFonts w:ascii="Arial" w:hAnsi="Arial" w:cs="Arial"/>
-          <w:sz w:val="22"/>
-          <w:szCs w:val="22"/>
-          <w:lang w:val="es-CO"/>
-        </w:rPr>
-      </w:pPr>
-      <w:r>
-        <w:rPr>
-          <w:rFonts w:ascii="Arial" w:hAnsi="Arial" w:cs="Arial"/>
-          <w:sz w:val="22"/>
-          <w:szCs w:val="22"/>
-          <w:lang w:val="es-CO"/>
-        </w:rPr>
-        <w:t xml:space="preserve">Eliminación de términos vagos: </w:t>
-      </w:r>
-    </w:p>
-    <w:p>
-      <w:pPr>
-        <w:jc w:val="both"/>
-        <w:rPr>
-          <w:rFonts w:ascii="Arial" w:hAnsi="Arial" w:cs="Arial"/>
-          <w:sz w:val="22"/>
-          <w:szCs w:val="22"/>
-          <w:lang w:val="es-CO"/>
-        </w:rPr>
-      </w:pPr>
+        </w:rPr>
+      </w:pPr>
+      <w:r>
+        <w:rPr>
+          <w:rFonts w:ascii="Arial" w:hAnsi="Arial" w:cs="Arial"/>
+          <w:sz w:val="22"/>
+          <w:szCs w:val="22"/>
+        </w:rPr>
+        <w:t>Después de ello realice acciones al botón siento este identificado como:</w:t>
+      </w:r>
     </w:p>
     <w:p>
       <w:pPr>
         <w:pStyle w:val="Prrafodelista"/>
         <w:numPr>
           <w:ilvl w:val="0"/>
-          <w:numId w:val="19"/>
+          <w:numId w:val="28"/>
         </w:numPr>
         <w:jc w:val="both"/>
         <w:rPr>
           <w:rFonts w:ascii="Arial" w:hAnsi="Arial" w:cs="Arial"/>
           <w:sz w:val="22"/>
           <w:szCs w:val="22"/>
-          <w:lang w:val="es-CO"/>
-        </w:rPr>
-      </w:pPr>
-      <w:r>
-        <w:rPr>
-          <w:rFonts w:ascii="Arial" w:hAnsi="Arial" w:cs="Arial"/>
-          <w:sz w:val="22"/>
-          <w:szCs w:val="22"/>
-          <w:lang w:val="es-CO"/>
-        </w:rPr>
-        <w:t>Se eliminan términos como "motivar" y "experiencias de aprendizaje significativo", que pueden ser interpretados de manera subjetiva, en favor de una redacción más concreta y orientada a resultados.</w:t>
+        </w:rPr>
+      </w:pPr>
+      <w:proofErr w:type="spellStart"/>
+      <w:r>
+        <w:rPr>
+          <w:rFonts w:ascii="Arial" w:hAnsi="Arial" w:cs="Arial"/>
+          <w:sz w:val="22"/>
+          <w:szCs w:val="22"/>
+        </w:rPr>
+        <w:t>submitBtn</w:t>
+      </w:r>
+      <w:proofErr w:type="spellEnd"/>
+      <w:r>
+        <w:rPr>
+          <w:rFonts w:ascii="Arial" w:hAnsi="Arial" w:cs="Arial"/>
+          <w:sz w:val="22"/>
+          <w:szCs w:val="22"/>
+        </w:rPr>
+        <w:t xml:space="preserve"> </w:t>
       </w:r>
     </w:p>
     <w:p>
@@ -1143,7 +1335,6 @@
           <w:rFonts w:ascii="Arial" w:hAnsi="Arial" w:cs="Arial"/>
           <w:sz w:val="22"/>
           <w:szCs w:val="22"/>
-          <w:lang w:val="es-CO"/>
         </w:rPr>
       </w:pPr>
     </w:p>
@@ -1154,17 +1345,15 @@
           <w:rFonts w:ascii="Arial" w:hAnsi="Arial" w:cs="Arial"/>
           <w:sz w:val="22"/>
           <w:szCs w:val="22"/>
-          <w:lang w:val="es-CO"/>
-        </w:rPr>
-      </w:pPr>
-      <w:r>
-        <w:rPr>
-          <w:rFonts w:ascii="Arial" w:hAnsi="Arial" w:cs="Arial"/>
-          <w:sz w:val="22"/>
-          <w:szCs w:val="22"/>
-          <w:lang w:val="es-CO"/>
-        </w:rPr>
-        <w:t xml:space="preserve">Inclusión de "comprensión sólida": </w:t>
+        </w:rPr>
+      </w:pPr>
+      <w:r>
+        <w:rPr>
+          <w:rFonts w:ascii="Arial" w:hAnsi="Arial" w:cs="Arial"/>
+          <w:sz w:val="22"/>
+          <w:szCs w:val="22"/>
+        </w:rPr>
+        <w:t>Este botón es clave en el desarrollo de la plataforma web informativa, dado que permite generar la descarga del certificado en PDF automática por cada dato ingresado por parte del usuario como su nombre y números de identificación</w:t>
       </w:r>
     </w:p>
     <w:p>
@@ -1174,221 +1363,709 @@
           <w:rFonts w:ascii="Arial" w:hAnsi="Arial" w:cs="Arial"/>
           <w:sz w:val="22"/>
           <w:szCs w:val="22"/>
-          <w:lang w:val="es-CO"/>
-        </w:rPr>
-      </w:pPr>
+        </w:rPr>
+      </w:pPr>
+    </w:p>
+    <w:p>
+      <w:pPr>
+        <w:jc w:val="both"/>
+        <w:rPr>
+          <w:rFonts w:ascii="Arial" w:hAnsi="Arial" w:cs="Arial"/>
+          <w:sz w:val="22"/>
+          <w:szCs w:val="22"/>
+        </w:rPr>
+      </w:pPr>
+    </w:p>
+    <w:p>
+      <w:pPr>
+        <w:jc w:val="both"/>
+        <w:rPr>
+          <w:rFonts w:ascii="Arial" w:hAnsi="Arial" w:cs="Arial"/>
+          <w:sz w:val="22"/>
+          <w:szCs w:val="22"/>
+        </w:rPr>
+      </w:pPr>
+      <w:r>
+        <w:rPr>
+          <w:rFonts w:ascii="Arial" w:hAnsi="Arial" w:cs="Arial"/>
+          <w:noProof/>
+          <w:sz w:val="22"/>
+          <w:szCs w:val="22"/>
+        </w:rPr>
+        <w:drawing>
+          <wp:inline distT="0" distB="0" distL="0" distR="0" wp14:anchorId="7579410F" wp14:editId="7652E4FB">
+            <wp:extent cx="5252085" cy="2338705"/>
+            <wp:effectExtent l="0" t="0" r="5715" b="0"/>
+            <wp:docPr id="1268163069" name="Imagen 4"/>
+            <wp:cNvGraphicFramePr>
+              <a:graphicFrameLocks xmlns:a="http://schemas.openxmlformats.org/drawingml/2006/main" noChangeAspect="1"/>
+            </wp:cNvGraphicFramePr>
+            <a:graphic xmlns:a="http://schemas.openxmlformats.org/drawingml/2006/main">
+              <a:graphicData uri="http://schemas.openxmlformats.org/drawingml/2006/picture">
+                <pic:pic xmlns:pic="http://schemas.openxmlformats.org/drawingml/2006/picture">
+                  <pic:nvPicPr>
+                    <pic:cNvPr id="1268163069" name="Imagen 1268163069"/>
+                    <pic:cNvPicPr/>
+                  </pic:nvPicPr>
+                  <pic:blipFill>
+                    <a:blip r:embed="rId14">
+                      <a:extLst>
+                        <a:ext uri="{28A0092B-C50C-407E-A947-70E740481C1C}">
+                          <a14:useLocalDpi xmlns:a14="http://schemas.microsoft.com/office/drawing/2010/main" val="0"/>
+                        </a:ext>
+                      </a:extLst>
+                    </a:blip>
+                    <a:stretch>
+                      <a:fillRect/>
+                    </a:stretch>
+                  </pic:blipFill>
+                  <pic:spPr>
+                    <a:xfrm>
+                      <a:off x="0" y="0"/>
+                      <a:ext cx="5252085" cy="2338705"/>
+                    </a:xfrm>
+                    <a:prstGeom prst="rect">
+                      <a:avLst/>
+                    </a:prstGeom>
+                  </pic:spPr>
+                </pic:pic>
+              </a:graphicData>
+            </a:graphic>
+          </wp:inline>
+        </w:drawing>
+      </w:r>
+    </w:p>
+    <w:p>
+      <w:pPr>
+        <w:jc w:val="both"/>
+        <w:rPr>
+          <w:rFonts w:ascii="Arial" w:hAnsi="Arial" w:cs="Arial"/>
+          <w:sz w:val="22"/>
+          <w:szCs w:val="22"/>
+        </w:rPr>
+      </w:pPr>
+    </w:p>
+    <w:p>
+      <w:pPr>
+        <w:jc w:val="both"/>
+        <w:rPr>
+          <w:rFonts w:ascii="Arial" w:hAnsi="Arial" w:cs="Arial"/>
+          <w:sz w:val="22"/>
+          <w:szCs w:val="22"/>
+        </w:rPr>
+      </w:pPr>
+    </w:p>
+    <w:p>
+      <w:pPr>
+        <w:jc w:val="both"/>
+        <w:rPr>
+          <w:rFonts w:ascii="Arial" w:hAnsi="Arial" w:cs="Arial"/>
+          <w:sz w:val="22"/>
+          <w:szCs w:val="22"/>
+        </w:rPr>
+      </w:pPr>
+      <w:r>
+        <w:rPr>
+          <w:rFonts w:ascii="Arial" w:hAnsi="Arial" w:cs="Arial"/>
+          <w:sz w:val="22"/>
+          <w:szCs w:val="22"/>
+        </w:rPr>
+        <w:t xml:space="preserve">Una vez realizado esto hice cambios en identificar tildes y caracteres de nombres en un rango de 1 a 40, a su vez hice cambios para identificar </w:t>
+      </w:r>
+      <w:r>
+        <w:rPr>
+          <w:rFonts w:ascii="Arial" w:hAnsi="Arial" w:cs="Arial"/>
+          <w:sz w:val="22"/>
+          <w:szCs w:val="22"/>
+        </w:rPr>
+        <w:t xml:space="preserve">un rango de números de identificación 7 a 11 </w:t>
+      </w:r>
+    </w:p>
+    <w:p>
+      <w:pPr>
+        <w:jc w:val="both"/>
+        <w:rPr>
+          <w:rFonts w:ascii="Arial" w:hAnsi="Arial" w:cs="Arial"/>
+          <w:sz w:val="22"/>
+          <w:szCs w:val="22"/>
+        </w:rPr>
+      </w:pPr>
+    </w:p>
+    <w:p>
+      <w:pPr>
+        <w:jc w:val="both"/>
+        <w:rPr>
+          <w:rFonts w:ascii="Arial" w:hAnsi="Arial" w:cs="Arial"/>
+          <w:sz w:val="22"/>
+          <w:szCs w:val="22"/>
+        </w:rPr>
+      </w:pPr>
+      <w:r>
+        <w:rPr>
+          <w:rFonts w:ascii="Arial" w:hAnsi="Arial" w:cs="Arial"/>
+          <w:noProof/>
+          <w:sz w:val="22"/>
+          <w:szCs w:val="22"/>
+        </w:rPr>
+        <w:lastRenderedPageBreak/>
+        <w:drawing>
+          <wp:inline distT="0" distB="0" distL="0" distR="0" wp14:anchorId="207CDC8B" wp14:editId="1756A7DF">
+            <wp:extent cx="5252085" cy="1325245"/>
+            <wp:effectExtent l="0" t="0" r="5715" b="0"/>
+            <wp:docPr id="1466355766" name="Imagen 5"/>
+            <wp:cNvGraphicFramePr>
+              <a:graphicFrameLocks xmlns:a="http://schemas.openxmlformats.org/drawingml/2006/main" noChangeAspect="1"/>
+            </wp:cNvGraphicFramePr>
+            <a:graphic xmlns:a="http://schemas.openxmlformats.org/drawingml/2006/main">
+              <a:graphicData uri="http://schemas.openxmlformats.org/drawingml/2006/picture">
+                <pic:pic xmlns:pic="http://schemas.openxmlformats.org/drawingml/2006/picture">
+                  <pic:nvPicPr>
+                    <pic:cNvPr id="1466355766" name="Imagen 1466355766"/>
+                    <pic:cNvPicPr/>
+                  </pic:nvPicPr>
+                  <pic:blipFill>
+                    <a:blip r:embed="rId15">
+                      <a:extLst>
+                        <a:ext uri="{28A0092B-C50C-407E-A947-70E740481C1C}">
+                          <a14:useLocalDpi xmlns:a14="http://schemas.microsoft.com/office/drawing/2010/main" val="0"/>
+                        </a:ext>
+                      </a:extLst>
+                    </a:blip>
+                    <a:stretch>
+                      <a:fillRect/>
+                    </a:stretch>
+                  </pic:blipFill>
+                  <pic:spPr>
+                    <a:xfrm>
+                      <a:off x="0" y="0"/>
+                      <a:ext cx="5252085" cy="1325245"/>
+                    </a:xfrm>
+                    <a:prstGeom prst="rect">
+                      <a:avLst/>
+                    </a:prstGeom>
+                  </pic:spPr>
+                </pic:pic>
+              </a:graphicData>
+            </a:graphic>
+          </wp:inline>
+        </w:drawing>
+      </w:r>
+    </w:p>
+    <w:p>
+      <w:pPr>
+        <w:jc w:val="both"/>
+        <w:rPr>
+          <w:rFonts w:ascii="Arial" w:hAnsi="Arial" w:cs="Arial"/>
+          <w:sz w:val="22"/>
+          <w:szCs w:val="22"/>
+        </w:rPr>
+      </w:pPr>
+    </w:p>
+    <w:p>
+      <w:pPr>
+        <w:jc w:val="both"/>
+        <w:rPr>
+          <w:rFonts w:ascii="Arial" w:hAnsi="Arial" w:cs="Arial"/>
+          <w:sz w:val="22"/>
+          <w:szCs w:val="22"/>
+        </w:rPr>
+      </w:pPr>
+    </w:p>
+    <w:p>
+      <w:pPr>
+        <w:jc w:val="both"/>
+        <w:rPr>
+          <w:rFonts w:ascii="Arial" w:hAnsi="Arial" w:cs="Arial"/>
+          <w:sz w:val="22"/>
+          <w:szCs w:val="22"/>
+        </w:rPr>
+      </w:pPr>
+      <w:r>
+        <w:rPr>
+          <w:rFonts w:ascii="Arial" w:hAnsi="Arial" w:cs="Arial"/>
+          <w:sz w:val="22"/>
+          <w:szCs w:val="22"/>
+        </w:rPr>
+        <w:t>Realice las sentencias lógicas para generar los PDF de los asistentes mediante la siguiente estructura:</w:t>
+      </w:r>
+    </w:p>
+    <w:p>
+      <w:pPr>
+        <w:jc w:val="both"/>
+        <w:rPr>
+          <w:rFonts w:ascii="Arial" w:hAnsi="Arial" w:cs="Arial"/>
+          <w:sz w:val="22"/>
+          <w:szCs w:val="22"/>
+        </w:rPr>
+      </w:pPr>
+    </w:p>
+    <w:p>
+      <w:pPr>
+        <w:jc w:val="center"/>
+        <w:rPr>
+          <w:rFonts w:ascii="Arial" w:hAnsi="Arial" w:cs="Arial"/>
+          <w:sz w:val="22"/>
+          <w:szCs w:val="22"/>
+        </w:rPr>
+      </w:pPr>
+      <w:r>
+        <w:rPr>
+          <w:rFonts w:ascii="Arial" w:hAnsi="Arial" w:cs="Arial"/>
+          <w:noProof/>
+          <w:sz w:val="22"/>
+          <w:szCs w:val="22"/>
+        </w:rPr>
+        <w:drawing>
+          <wp:inline distT="0" distB="0" distL="0" distR="0" wp14:anchorId="2282E5E6" wp14:editId="6E522D21">
+            <wp:extent cx="4024863" cy="3932405"/>
+            <wp:effectExtent l="0" t="0" r="1270" b="5080"/>
+            <wp:docPr id="450799594" name="Imagen 6"/>
+            <wp:cNvGraphicFramePr>
+              <a:graphicFrameLocks xmlns:a="http://schemas.openxmlformats.org/drawingml/2006/main" noChangeAspect="1"/>
+            </wp:cNvGraphicFramePr>
+            <a:graphic xmlns:a="http://schemas.openxmlformats.org/drawingml/2006/main">
+              <a:graphicData uri="http://schemas.openxmlformats.org/drawingml/2006/picture">
+                <pic:pic xmlns:pic="http://schemas.openxmlformats.org/drawingml/2006/picture">
+                  <pic:nvPicPr>
+                    <pic:cNvPr id="450799594" name="Imagen 450799594"/>
+                    <pic:cNvPicPr/>
+                  </pic:nvPicPr>
+                  <pic:blipFill>
+                    <a:blip r:embed="rId16" cstate="print">
+                      <a:extLst>
+                        <a:ext uri="{28A0092B-C50C-407E-A947-70E740481C1C}">
+                          <a14:useLocalDpi xmlns:a14="http://schemas.microsoft.com/office/drawing/2010/main" val="0"/>
+                        </a:ext>
+                      </a:extLst>
+                    </a:blip>
+                    <a:stretch>
+                      <a:fillRect/>
+                    </a:stretch>
+                  </pic:blipFill>
+                  <pic:spPr>
+                    <a:xfrm>
+                      <a:off x="0" y="0"/>
+                      <a:ext cx="4028385" cy="3935846"/>
+                    </a:xfrm>
+                    <a:prstGeom prst="rect">
+                      <a:avLst/>
+                    </a:prstGeom>
+                  </pic:spPr>
+                </pic:pic>
+              </a:graphicData>
+            </a:graphic>
+          </wp:inline>
+        </w:drawing>
+      </w:r>
+    </w:p>
+    <w:p>
+      <w:pPr>
+        <w:jc w:val="center"/>
+        <w:rPr>
+          <w:rFonts w:ascii="Arial" w:hAnsi="Arial" w:cs="Arial"/>
+          <w:sz w:val="22"/>
+          <w:szCs w:val="22"/>
+        </w:rPr>
+      </w:pPr>
+    </w:p>
+    <w:p>
+      <w:pPr>
+        <w:rPr>
+          <w:rFonts w:ascii="Arial" w:hAnsi="Arial" w:cs="Arial"/>
+          <w:sz w:val="22"/>
+          <w:szCs w:val="22"/>
+        </w:rPr>
+      </w:pPr>
+      <w:r>
+        <w:rPr>
+          <w:rFonts w:ascii="Arial" w:hAnsi="Arial" w:cs="Arial"/>
+          <w:sz w:val="22"/>
+          <w:szCs w:val="22"/>
+        </w:rPr>
+        <w:t>En donde fue clave los puntos anteriormente mencionados para generar el certificado de participación:</w:t>
+      </w:r>
     </w:p>
     <w:p>
       <w:pPr>
         <w:pStyle w:val="Prrafodelista"/>
         <w:numPr>
           <w:ilvl w:val="0"/>
-          <w:numId w:val="18"/>
+          <w:numId w:val="28"/>
         </w:numPr>
-        <w:jc w:val="both"/>
-        <w:rPr>
-          <w:rFonts w:ascii="Arial" w:hAnsi="Arial" w:cs="Arial"/>
-          <w:sz w:val="22"/>
-          <w:szCs w:val="22"/>
-          <w:lang w:val="es-CO"/>
-        </w:rPr>
-      </w:pPr>
-      <w:r>
-        <w:rPr>
-          <w:rFonts w:ascii="Arial" w:hAnsi="Arial" w:cs="Arial"/>
-          <w:sz w:val="22"/>
-          <w:szCs w:val="22"/>
-          <w:lang w:val="es-CO"/>
-        </w:rPr>
-        <w:t>Se añade la idea de desarrollar una "comprensión sólida" de las ciencias básicas y las matemáticas, lo que sugiere un enfoque en el dominio del contenido.</w:t>
-      </w:r>
-    </w:p>
-    <w:p>
-      <w:pPr>
-        <w:jc w:val="both"/>
-        <w:rPr>
-          <w:rFonts w:ascii="Arial" w:hAnsi="Arial" w:cs="Arial"/>
-          <w:sz w:val="22"/>
-          <w:szCs w:val="22"/>
-          <w:lang w:val="es-CO"/>
-        </w:rPr>
-      </w:pPr>
-    </w:p>
-    <w:p>
-      <w:pPr>
-        <w:jc w:val="both"/>
-        <w:rPr>
-          <w:rFonts w:ascii="Arial" w:hAnsi="Arial" w:cs="Arial"/>
-          <w:sz w:val="22"/>
-          <w:szCs w:val="22"/>
-          <w:lang w:val="es-CO"/>
-        </w:rPr>
-      </w:pPr>
-      <w:r>
-        <w:rPr>
-          <w:rFonts w:ascii="Arial" w:hAnsi="Arial" w:cs="Arial"/>
-          <w:sz w:val="22"/>
-          <w:szCs w:val="22"/>
-          <w:lang w:val="es-CO"/>
-        </w:rPr>
-        <w:t xml:space="preserve">Expansión del concepto de "entorno educativo": </w:t>
-      </w:r>
-    </w:p>
-    <w:p>
-      <w:pPr>
-        <w:jc w:val="both"/>
-        <w:rPr>
-          <w:rFonts w:ascii="Arial" w:hAnsi="Arial" w:cs="Arial"/>
-          <w:sz w:val="22"/>
-          <w:szCs w:val="22"/>
-          <w:lang w:val="es-CO"/>
-        </w:rPr>
-      </w:pPr>
+        <w:rPr>
+          <w:rFonts w:ascii="Arial" w:hAnsi="Arial" w:cs="Arial"/>
+          <w:sz w:val="22"/>
+          <w:szCs w:val="22"/>
+        </w:rPr>
+      </w:pPr>
+      <w:proofErr w:type="spellStart"/>
+      <w:r>
+        <w:rPr>
+          <w:rFonts w:ascii="Arial" w:hAnsi="Arial" w:cs="Arial"/>
+          <w:sz w:val="22"/>
+          <w:szCs w:val="22"/>
+        </w:rPr>
+        <w:t>name</w:t>
+      </w:r>
+      <w:proofErr w:type="spellEnd"/>
     </w:p>
     <w:p>
       <w:pPr>
         <w:pStyle w:val="Prrafodelista"/>
         <w:numPr>
           <w:ilvl w:val="0"/>
-          <w:numId w:val="17"/>
+          <w:numId w:val="28"/>
         </w:numPr>
-        <w:jc w:val="both"/>
-        <w:rPr>
-          <w:rFonts w:ascii="Arial" w:hAnsi="Arial" w:cs="Arial"/>
-          <w:sz w:val="22"/>
-          <w:szCs w:val="22"/>
-          <w:lang w:val="es-CO"/>
-        </w:rPr>
-      </w:pPr>
-      <w:r>
-        <w:rPr>
-          <w:rFonts w:ascii="Arial" w:hAnsi="Arial" w:cs="Arial"/>
-          <w:sz w:val="22"/>
-          <w:szCs w:val="22"/>
-          <w:lang w:val="es-CO"/>
-        </w:rPr>
-        <w:t>Se expande el concepto de "entorno educativo" para incluir elementos de dinamismo y estimulación, lo que sugiere un enfoque más holístico en la creación de un ambiente propicio para el aprendizaje.</w:t>
-      </w:r>
-    </w:p>
-    <w:p>
-      <w:pPr>
-        <w:jc w:val="both"/>
-        <w:rPr>
-          <w:rFonts w:ascii="Arial" w:hAnsi="Arial" w:cs="Arial"/>
-          <w:sz w:val="22"/>
-          <w:szCs w:val="22"/>
-          <w:lang w:val="es-CO"/>
-        </w:rPr>
-      </w:pPr>
-    </w:p>
-    <w:p>
-      <w:pPr>
-        <w:jc w:val="both"/>
-        <w:rPr>
-          <w:rFonts w:ascii="Arial" w:hAnsi="Arial" w:cs="Arial"/>
-          <w:sz w:val="22"/>
-          <w:szCs w:val="22"/>
-          <w:lang w:val="es-CO"/>
-        </w:rPr>
-      </w:pPr>
-      <w:r>
-        <w:rPr>
-          <w:rFonts w:ascii="Arial" w:hAnsi="Arial" w:cs="Arial"/>
-          <w:sz w:val="22"/>
-          <w:szCs w:val="22"/>
-          <w:lang w:val="es-CO"/>
-        </w:rPr>
-        <w:t xml:space="preserve">Mayor énfasis en la efectividad: </w:t>
-      </w:r>
-    </w:p>
-    <w:p>
-      <w:pPr>
-        <w:jc w:val="both"/>
-        <w:rPr>
-          <w:rFonts w:ascii="Arial" w:hAnsi="Arial" w:cs="Arial"/>
-          <w:sz w:val="22"/>
-          <w:szCs w:val="22"/>
-          <w:lang w:val="es-CO"/>
-        </w:rPr>
-      </w:pPr>
+        <w:rPr>
+          <w:rFonts w:ascii="Arial" w:hAnsi="Arial" w:cs="Arial"/>
+          <w:sz w:val="22"/>
+          <w:szCs w:val="22"/>
+        </w:rPr>
+      </w:pPr>
+      <w:r>
+        <w:rPr>
+          <w:rFonts w:ascii="Arial" w:hAnsi="Arial" w:cs="Arial"/>
+          <w:sz w:val="22"/>
+          <w:szCs w:val="22"/>
+        </w:rPr>
+        <w:t>ide</w:t>
+      </w:r>
+    </w:p>
+    <w:p>
+      <w:pPr>
+        <w:rPr>
+          <w:rFonts w:ascii="Arial" w:hAnsi="Arial" w:cs="Arial"/>
+          <w:sz w:val="22"/>
+          <w:szCs w:val="22"/>
+        </w:rPr>
+      </w:pPr>
+    </w:p>
+    <w:p>
+      <w:pPr>
+        <w:rPr>
+          <w:rFonts w:ascii="Arial" w:hAnsi="Arial" w:cs="Arial"/>
+          <w:sz w:val="22"/>
+          <w:szCs w:val="22"/>
+        </w:rPr>
+      </w:pPr>
+    </w:p>
+    <w:p>
+      <w:pPr>
+        <w:rPr>
+          <w:rFonts w:ascii="Arial" w:hAnsi="Arial" w:cs="Arial"/>
+          <w:sz w:val="22"/>
+          <w:szCs w:val="22"/>
+        </w:rPr>
+      </w:pPr>
+      <w:r>
+        <w:rPr>
+          <w:rFonts w:ascii="Arial" w:hAnsi="Arial" w:cs="Arial"/>
+          <w:sz w:val="22"/>
+          <w:szCs w:val="22"/>
+        </w:rPr>
+        <w:t xml:space="preserve">Una vez realizado esto, estructure la generación única del certificado mediante la identificación de la </w:t>
+      </w:r>
+      <w:r>
+        <w:rPr>
+          <w:rFonts w:ascii="Arial" w:hAnsi="Arial" w:cs="Arial"/>
+          <w:sz w:val="22"/>
+          <w:szCs w:val="22"/>
+        </w:rPr>
+        <w:t>fuente “CenturyGothic.ttf”</w:t>
+      </w:r>
+      <w:r>
+        <w:rPr>
+          <w:rFonts w:ascii="Arial" w:hAnsi="Arial" w:cs="Arial"/>
+          <w:sz w:val="22"/>
+          <w:szCs w:val="22"/>
+        </w:rPr>
+        <w:t>.</w:t>
+      </w:r>
+    </w:p>
+    <w:p>
+      <w:pPr>
+        <w:rPr>
+          <w:rFonts w:ascii="Arial" w:hAnsi="Arial" w:cs="Arial"/>
+          <w:sz w:val="22"/>
+          <w:szCs w:val="22"/>
+        </w:rPr>
+      </w:pPr>
+    </w:p>
+    <w:p>
+      <w:pPr>
+        <w:rPr>
+          <w:rFonts w:ascii="Arial" w:hAnsi="Arial" w:cs="Arial"/>
+          <w:sz w:val="22"/>
+          <w:szCs w:val="22"/>
+        </w:rPr>
+      </w:pPr>
+      <w:r>
+        <w:rPr>
+          <w:rFonts w:ascii="Arial" w:hAnsi="Arial" w:cs="Arial"/>
+          <w:sz w:val="22"/>
+          <w:szCs w:val="22"/>
+        </w:rPr>
+        <w:t xml:space="preserve">La fuente </w:t>
+      </w:r>
+      <w:r>
+        <w:rPr>
+          <w:rFonts w:ascii="Arial" w:hAnsi="Arial" w:cs="Arial"/>
+          <w:sz w:val="22"/>
+          <w:szCs w:val="22"/>
+        </w:rPr>
+        <w:t>“CenturyGothic.ttf”</w:t>
+      </w:r>
+      <w:r>
+        <w:rPr>
+          <w:rFonts w:ascii="Arial" w:hAnsi="Arial" w:cs="Arial"/>
+          <w:sz w:val="22"/>
+          <w:szCs w:val="22"/>
+        </w:rPr>
+        <w:t xml:space="preserve"> es clave en los certificados, dado que cada nombre y número de identificación ingresado van a quedar igual, con esta misma fuente, para ello hice el llamado de la siguiente manera:</w:t>
+      </w:r>
     </w:p>
     <w:p>
       <w:pPr>
         <w:pStyle w:val="Prrafodelista"/>
         <w:numPr>
           <w:ilvl w:val="0"/>
-          <w:numId w:val="17"/>
+          <w:numId w:val="29"/>
         </w:numPr>
+        <w:rPr>
+          <w:rFonts w:ascii="Arial" w:hAnsi="Arial" w:cs="Arial"/>
+          <w:sz w:val="22"/>
+          <w:szCs w:val="22"/>
+        </w:rPr>
+      </w:pPr>
+      <w:proofErr w:type="spellStart"/>
+      <w:r>
+        <w:rPr>
+          <w:rFonts w:ascii="Arial" w:hAnsi="Arial" w:cs="Arial"/>
+          <w:sz w:val="22"/>
+          <w:szCs w:val="22"/>
+        </w:rPr>
+        <w:t>IdC</w:t>
+      </w:r>
+      <w:proofErr w:type="spellEnd"/>
+    </w:p>
+    <w:p>
+      <w:pPr>
+        <w:pStyle w:val="Prrafodelista"/>
+        <w:numPr>
+          <w:ilvl w:val="0"/>
+          <w:numId w:val="29"/>
+        </w:numPr>
+        <w:rPr>
+          <w:rFonts w:ascii="Arial" w:hAnsi="Arial" w:cs="Arial"/>
+          <w:sz w:val="22"/>
+          <w:szCs w:val="22"/>
+          <w:lang w:val="en-US"/>
+        </w:rPr>
+      </w:pPr>
+      <w:proofErr w:type="spellStart"/>
+      <w:r>
+        <w:rPr>
+          <w:rFonts w:ascii="Arial" w:hAnsi="Arial" w:cs="Arial"/>
+          <w:sz w:val="22"/>
+          <w:szCs w:val="22"/>
+          <w:lang w:val="en-US"/>
+        </w:rPr>
+        <w:t>idCTextWidth</w:t>
+      </w:r>
+      <w:proofErr w:type="spellEnd"/>
+      <w:r>
+        <w:rPr>
+          <w:rFonts w:ascii="Arial" w:hAnsi="Arial" w:cs="Arial"/>
+          <w:sz w:val="22"/>
+          <w:szCs w:val="22"/>
+          <w:lang w:val="en-US"/>
+        </w:rPr>
+        <w:t xml:space="preserve"> = </w:t>
+      </w:r>
+      <w:proofErr w:type="spellStart"/>
+      <w:proofErr w:type="gramStart"/>
+      <w:r>
+        <w:rPr>
+          <w:rFonts w:ascii="Arial" w:hAnsi="Arial" w:cs="Arial"/>
+          <w:sz w:val="22"/>
+          <w:szCs w:val="22"/>
+          <w:lang w:val="en-US"/>
+        </w:rPr>
+        <w:t>Century.Gothic.</w:t>
+      </w:r>
+      <w:r>
+        <w:rPr>
+          <w:rFonts w:ascii="Arial" w:hAnsi="Arial" w:cs="Arial"/>
+          <w:sz w:val="22"/>
+          <w:szCs w:val="22"/>
+          <w:lang w:val="en-US"/>
+        </w:rPr>
+        <w:t>widthOfTextAtSize</w:t>
+      </w:r>
+      <w:proofErr w:type="spellEnd"/>
+      <w:proofErr w:type="gramEnd"/>
+      <w:r>
+        <w:rPr>
+          <w:rFonts w:ascii="Arial" w:hAnsi="Arial" w:cs="Arial"/>
+          <w:sz w:val="22"/>
+          <w:szCs w:val="22"/>
+          <w:lang w:val="en-US"/>
+        </w:rPr>
+        <w:t>(</w:t>
+      </w:r>
+      <w:proofErr w:type="spellStart"/>
+      <w:r>
+        <w:rPr>
+          <w:rFonts w:ascii="Arial" w:hAnsi="Arial" w:cs="Arial"/>
+          <w:sz w:val="22"/>
+          <w:szCs w:val="22"/>
+          <w:lang w:val="en-US"/>
+        </w:rPr>
+        <w:t>IdC</w:t>
+      </w:r>
+      <w:proofErr w:type="spellEnd"/>
+      <w:r>
+        <w:rPr>
+          <w:rFonts w:ascii="Arial" w:hAnsi="Arial" w:cs="Arial"/>
+          <w:sz w:val="22"/>
+          <w:szCs w:val="22"/>
+          <w:lang w:val="en-US"/>
+        </w:rPr>
+        <w:t xml:space="preserve">, </w:t>
+      </w:r>
+      <w:proofErr w:type="spellStart"/>
+      <w:r>
+        <w:rPr>
+          <w:rFonts w:ascii="Arial" w:hAnsi="Arial" w:cs="Arial"/>
+          <w:sz w:val="22"/>
+          <w:szCs w:val="22"/>
+          <w:lang w:val="en-US"/>
+        </w:rPr>
+        <w:t>textSize</w:t>
+      </w:r>
+      <w:proofErr w:type="spellEnd"/>
+      <w:r>
+        <w:rPr>
+          <w:rFonts w:ascii="Arial" w:hAnsi="Arial" w:cs="Arial"/>
+          <w:sz w:val="22"/>
+          <w:szCs w:val="22"/>
+          <w:lang w:val="en-US"/>
+        </w:rPr>
+        <w:t>);</w:t>
+      </w:r>
+    </w:p>
+    <w:p>
+      <w:pPr>
+        <w:rPr>
+          <w:rFonts w:ascii="Arial" w:hAnsi="Arial" w:cs="Arial"/>
+          <w:sz w:val="22"/>
+          <w:szCs w:val="22"/>
+          <w:lang w:val="en-US"/>
+        </w:rPr>
+      </w:pPr>
+    </w:p>
+    <w:p>
+      <w:pPr>
+        <w:rPr>
+          <w:rFonts w:ascii="Arial" w:hAnsi="Arial" w:cs="Arial"/>
+          <w:sz w:val="22"/>
+          <w:szCs w:val="22"/>
+          <w:lang w:val="es-CO"/>
+        </w:rPr>
+      </w:pPr>
+      <w:r>
+        <w:rPr>
+          <w:rFonts w:ascii="Arial" w:hAnsi="Arial" w:cs="Arial"/>
+          <w:sz w:val="22"/>
+          <w:szCs w:val="22"/>
+          <w:lang w:val="es-CO"/>
+        </w:rPr>
+        <w:t>En donde las sentencias l</w:t>
+      </w:r>
+      <w:r>
+        <w:rPr>
+          <w:rFonts w:ascii="Arial" w:hAnsi="Arial" w:cs="Arial"/>
+          <w:sz w:val="22"/>
+          <w:szCs w:val="22"/>
+          <w:lang w:val="es-CO"/>
+        </w:rPr>
+        <w:t>ógicas se visualizan de esta forma en VSC:</w:t>
+      </w:r>
+    </w:p>
+    <w:p>
+      <w:pPr>
+        <w:rPr>
+          <w:rFonts w:ascii="Arial" w:hAnsi="Arial" w:cs="Arial"/>
+          <w:sz w:val="22"/>
+          <w:szCs w:val="22"/>
+          <w:lang w:val="es-CO"/>
+        </w:rPr>
+      </w:pPr>
+    </w:p>
+    <w:p>
+      <w:pPr>
+        <w:jc w:val="center"/>
+        <w:rPr>
+          <w:rFonts w:ascii="Arial" w:hAnsi="Arial" w:cs="Arial"/>
+          <w:sz w:val="22"/>
+          <w:szCs w:val="22"/>
+          <w:lang w:val="es-CO"/>
+        </w:rPr>
+      </w:pPr>
+      <w:r>
+        <w:rPr>
+          <w:rFonts w:ascii="Arial" w:hAnsi="Arial" w:cs="Arial"/>
+          <w:noProof/>
+          <w:sz w:val="22"/>
+          <w:szCs w:val="22"/>
+          <w:lang w:val="es-CO"/>
+        </w:rPr>
+        <w:drawing>
+          <wp:inline distT="0" distB="0" distL="0" distR="0" wp14:anchorId="1E0A1328" wp14:editId="73DFDDF0">
+            <wp:extent cx="3603974" cy="3395256"/>
+            <wp:effectExtent l="0" t="0" r="3175" b="0"/>
+            <wp:docPr id="728852430" name="Imagen 7"/>
+            <wp:cNvGraphicFramePr>
+              <a:graphicFrameLocks xmlns:a="http://schemas.openxmlformats.org/drawingml/2006/main" noChangeAspect="1"/>
+            </wp:cNvGraphicFramePr>
+            <a:graphic xmlns:a="http://schemas.openxmlformats.org/drawingml/2006/main">
+              <a:graphicData uri="http://schemas.openxmlformats.org/drawingml/2006/picture">
+                <pic:pic xmlns:pic="http://schemas.openxmlformats.org/drawingml/2006/picture">
+                  <pic:nvPicPr>
+                    <pic:cNvPr id="728852430" name="Imagen 728852430"/>
+                    <pic:cNvPicPr/>
+                  </pic:nvPicPr>
+                  <pic:blipFill>
+                    <a:blip r:embed="rId17" cstate="print">
+                      <a:extLst>
+                        <a:ext uri="{28A0092B-C50C-407E-A947-70E740481C1C}">
+                          <a14:useLocalDpi xmlns:a14="http://schemas.microsoft.com/office/drawing/2010/main" val="0"/>
+                        </a:ext>
+                      </a:extLst>
+                    </a:blip>
+                    <a:stretch>
+                      <a:fillRect/>
+                    </a:stretch>
+                  </pic:blipFill>
+                  <pic:spPr>
+                    <a:xfrm>
+                      <a:off x="0" y="0"/>
+                      <a:ext cx="3612758" cy="3403531"/>
+                    </a:xfrm>
+                    <a:prstGeom prst="rect">
+                      <a:avLst/>
+                    </a:prstGeom>
+                  </pic:spPr>
+                </pic:pic>
+              </a:graphicData>
+            </a:graphic>
+          </wp:inline>
+        </w:drawing>
+      </w:r>
+    </w:p>
+    <w:p>
+      <w:pPr>
         <w:jc w:val="both"/>
-        <w:rPr>
-          <w:rFonts w:ascii="Arial" w:hAnsi="Arial" w:cs="Arial"/>
-          <w:sz w:val="22"/>
-          <w:szCs w:val="22"/>
-          <w:lang w:val="es-CO"/>
-        </w:rPr>
-      </w:pPr>
-      <w:r>
-        <w:rPr>
-          <w:rFonts w:ascii="Arial" w:hAnsi="Arial" w:cs="Arial"/>
-          <w:sz w:val="22"/>
-          <w:szCs w:val="22"/>
-          <w:lang w:val="es-CO"/>
-        </w:rPr>
-        <w:t>Se agrega la palabra "efectiva" para resaltar la importancia de la gestión del conocimiento como una habilidad práctica y utilizable en la vida cotidiana.</w:t>
-      </w:r>
-    </w:p>
-    <w:p>
-      <w:pPr>
-        <w:jc w:val="both"/>
-        <w:rPr>
-          <w:rFonts w:ascii="Arial" w:hAnsi="Arial" w:cs="Arial"/>
-          <w:sz w:val="22"/>
-          <w:szCs w:val="22"/>
-        </w:rPr>
-      </w:pPr>
-    </w:p>
-    <w:p>
-      <w:pPr>
-        <w:jc w:val="both"/>
-        <w:rPr>
-          <w:rFonts w:ascii="Arial" w:hAnsi="Arial" w:cs="Arial"/>
-          <w:sz w:val="22"/>
-          <w:szCs w:val="22"/>
-        </w:rPr>
-      </w:pPr>
-    </w:p>
-    <w:p>
-      <w:pPr>
-        <w:jc w:val="both"/>
-        <w:rPr>
-          <w:rFonts w:ascii="Arial" w:hAnsi="Arial" w:cs="Arial"/>
-          <w:sz w:val="22"/>
-          <w:szCs w:val="22"/>
-        </w:rPr>
-      </w:pPr>
-    </w:p>
-    <w:p>
-      <w:pPr>
-        <w:jc w:val="both"/>
-        <w:rPr>
-          <w:rFonts w:ascii="Arial" w:hAnsi="Arial" w:cs="Arial"/>
-          <w:sz w:val="22"/>
-          <w:szCs w:val="22"/>
-        </w:rPr>
-      </w:pPr>
-    </w:p>
-    <w:p>
-      <w:pPr>
-        <w:jc w:val="both"/>
-        <w:rPr>
-          <w:rFonts w:ascii="Arial" w:hAnsi="Arial" w:cs="Arial"/>
-          <w:sz w:val="22"/>
-          <w:szCs w:val="22"/>
-        </w:rPr>
-      </w:pPr>
-    </w:p>
-    <w:p>
-      <w:pPr>
         <w:rPr>
           <w:rFonts w:ascii="Arial" w:hAnsi="Arial" w:cs="Arial"/>
           <w:sz w:val="22"/>
@@ -1443,7 +2120,7 @@
                 <wp:cNvGraphicFramePr/>
                 <a:graphic xmlns:a="http://schemas.openxmlformats.org/drawingml/2006/main">
                   <a:graphicData uri="http://schemas.microsoft.com/office/word/2010/wordprocessingInk">
-                    <w14:contentPart bwMode="auto" r:id="rId11">
+                    <w14:contentPart bwMode="auto" r:id="rId18">
                       <w14:nvContentPartPr>
                         <w14:cNvContentPartPr/>
                       </w14:nvContentPartPr>
@@ -3378,6 +4055,119 @@
     </w:lvl>
   </w:abstractNum>
   <w:abstractNum w:abstractNumId="10" w15:restartNumberingAfterBreak="0">
+    <w:nsid w:val="1C645B70"/>
+    <w:multiLevelType w:val="hybridMultilevel"/>
+    <w:tmpl w:val="43A80418"/>
+    <w:lvl w:ilvl="0" w:tplc="040A0001">
+      <w:start w:val="1"/>
+      <w:numFmt w:val="bullet"/>
+      <w:lvlText w:val=""/>
+      <w:lvlJc w:val="left"/>
+      <w:pPr>
+        <w:ind w:left="720" w:hanging="360"/>
+      </w:pPr>
+      <w:rPr>
+        <w:rFonts w:ascii="Symbol" w:hAnsi="Symbol" w:hint="default"/>
+      </w:rPr>
+    </w:lvl>
+    <w:lvl w:ilvl="1" w:tplc="040A0003" w:tentative="1">
+      <w:start w:val="1"/>
+      <w:numFmt w:val="bullet"/>
+      <w:lvlText w:val="o"/>
+      <w:lvlJc w:val="left"/>
+      <w:pPr>
+        <w:ind w:left="1440" w:hanging="360"/>
+      </w:pPr>
+      <w:rPr>
+        <w:rFonts w:ascii="Courier New" w:hAnsi="Courier New" w:cs="Courier New" w:hint="default"/>
+      </w:rPr>
+    </w:lvl>
+    <w:lvl w:ilvl="2" w:tplc="040A0005" w:tentative="1">
+      <w:start w:val="1"/>
+      <w:numFmt w:val="bullet"/>
+      <w:lvlText w:val=""/>
+      <w:lvlJc w:val="left"/>
+      <w:pPr>
+        <w:ind w:left="2160" w:hanging="360"/>
+      </w:pPr>
+      <w:rPr>
+        <w:rFonts w:ascii="Wingdings" w:hAnsi="Wingdings" w:hint="default"/>
+      </w:rPr>
+    </w:lvl>
+    <w:lvl w:ilvl="3" w:tplc="040A0001" w:tentative="1">
+      <w:start w:val="1"/>
+      <w:numFmt w:val="bullet"/>
+      <w:lvlText w:val=""/>
+      <w:lvlJc w:val="left"/>
+      <w:pPr>
+        <w:ind w:left="2880" w:hanging="360"/>
+      </w:pPr>
+      <w:rPr>
+        <w:rFonts w:ascii="Symbol" w:hAnsi="Symbol" w:hint="default"/>
+      </w:rPr>
+    </w:lvl>
+    <w:lvl w:ilvl="4" w:tplc="040A0003" w:tentative="1">
+      <w:start w:val="1"/>
+      <w:numFmt w:val="bullet"/>
+      <w:lvlText w:val="o"/>
+      <w:lvlJc w:val="left"/>
+      <w:pPr>
+        <w:ind w:left="3600" w:hanging="360"/>
+      </w:pPr>
+      <w:rPr>
+        <w:rFonts w:ascii="Courier New" w:hAnsi="Courier New" w:cs="Courier New" w:hint="default"/>
+      </w:rPr>
+    </w:lvl>
+    <w:lvl w:ilvl="5" w:tplc="040A0005" w:tentative="1">
+      <w:start w:val="1"/>
+      <w:numFmt w:val="bullet"/>
+      <w:lvlText w:val=""/>
+      <w:lvlJc w:val="left"/>
+      <w:pPr>
+        <w:ind w:left="4320" w:hanging="360"/>
+      </w:pPr>
+      <w:rPr>
+        <w:rFonts w:ascii="Wingdings" w:hAnsi="Wingdings" w:hint="default"/>
+      </w:rPr>
+    </w:lvl>
+    <w:lvl w:ilvl="6" w:tplc="040A0001" w:tentative="1">
+      <w:start w:val="1"/>
+      <w:numFmt w:val="bullet"/>
+      <w:lvlText w:val=""/>
+      <w:lvlJc w:val="left"/>
+      <w:pPr>
+        <w:ind w:left="5040" w:hanging="360"/>
+      </w:pPr>
+      <w:rPr>
+        <w:rFonts w:ascii="Symbol" w:hAnsi="Symbol" w:hint="default"/>
+      </w:rPr>
+    </w:lvl>
+    <w:lvl w:ilvl="7" w:tplc="040A0003" w:tentative="1">
+      <w:start w:val="1"/>
+      <w:numFmt w:val="bullet"/>
+      <w:lvlText w:val="o"/>
+      <w:lvlJc w:val="left"/>
+      <w:pPr>
+        <w:ind w:left="5760" w:hanging="360"/>
+      </w:pPr>
+      <w:rPr>
+        <w:rFonts w:ascii="Courier New" w:hAnsi="Courier New" w:cs="Courier New" w:hint="default"/>
+      </w:rPr>
+    </w:lvl>
+    <w:lvl w:ilvl="8" w:tplc="040A0005" w:tentative="1">
+      <w:start w:val="1"/>
+      <w:numFmt w:val="bullet"/>
+      <w:lvlText w:val=""/>
+      <w:lvlJc w:val="left"/>
+      <w:pPr>
+        <w:ind w:left="6480" w:hanging="360"/>
+      </w:pPr>
+      <w:rPr>
+        <w:rFonts w:ascii="Wingdings" w:hAnsi="Wingdings" w:hint="default"/>
+      </w:rPr>
+    </w:lvl>
+  </w:abstractNum>
+  <w:abstractNum w:abstractNumId="11" w15:restartNumberingAfterBreak="0">
     <w:nsid w:val="1EB36F81"/>
     <w:multiLevelType w:val="hybridMultilevel"/>
     <w:tmpl w:val="0AE07F16"/>
@@ -3490,7 +4280,7 @@
       </w:rPr>
     </w:lvl>
   </w:abstractNum>
-  <w:abstractNum w:abstractNumId="11" w15:restartNumberingAfterBreak="0">
+  <w:abstractNum w:abstractNumId="12" w15:restartNumberingAfterBreak="0">
     <w:nsid w:val="27A22A86"/>
     <w:multiLevelType w:val="hybridMultilevel"/>
     <w:tmpl w:val="1A8601F4"/>
@@ -3604,7 +4394,7 @@
       </w:rPr>
     </w:lvl>
   </w:abstractNum>
-  <w:abstractNum w:abstractNumId="12" w15:restartNumberingAfterBreak="0">
+  <w:abstractNum w:abstractNumId="13" w15:restartNumberingAfterBreak="0">
     <w:nsid w:val="2886649C"/>
     <w:multiLevelType w:val="hybridMultilevel"/>
     <w:tmpl w:val="D35287B4"/>
@@ -3717,7 +4507,7 @@
       </w:rPr>
     </w:lvl>
   </w:abstractNum>
-  <w:abstractNum w:abstractNumId="13" w15:restartNumberingAfterBreak="0">
+  <w:abstractNum w:abstractNumId="14" w15:restartNumberingAfterBreak="0">
     <w:nsid w:val="32F17889"/>
     <w:multiLevelType w:val="hybridMultilevel"/>
     <w:tmpl w:val="CB0C4602"/>
@@ -3830,7 +4620,7 @@
       </w:rPr>
     </w:lvl>
   </w:abstractNum>
-  <w:abstractNum w:abstractNumId="14" w15:restartNumberingAfterBreak="0">
+  <w:abstractNum w:abstractNumId="15" w15:restartNumberingAfterBreak="0">
     <w:nsid w:val="39ED7349"/>
     <w:multiLevelType w:val="hybridMultilevel"/>
     <w:tmpl w:val="2AF69DDE"/>
@@ -3943,7 +4733,7 @@
       </w:rPr>
     </w:lvl>
   </w:abstractNum>
-  <w:abstractNum w:abstractNumId="15" w15:restartNumberingAfterBreak="0">
+  <w:abstractNum w:abstractNumId="16" w15:restartNumberingAfterBreak="0">
     <w:nsid w:val="3C0A0D78"/>
     <w:multiLevelType w:val="hybridMultilevel"/>
     <w:tmpl w:val="AAB43DD8"/>
@@ -4084,7 +4874,120 @@
       </w:rPr>
     </w:lvl>
   </w:abstractNum>
-  <w:abstractNum w:abstractNumId="16" w15:restartNumberingAfterBreak="0">
+  <w:abstractNum w:abstractNumId="17" w15:restartNumberingAfterBreak="0">
+    <w:nsid w:val="3F921653"/>
+    <w:multiLevelType w:val="hybridMultilevel"/>
+    <w:tmpl w:val="40E8569E"/>
+    <w:lvl w:ilvl="0" w:tplc="040A0001">
+      <w:start w:val="1"/>
+      <w:numFmt w:val="bullet"/>
+      <w:lvlText w:val=""/>
+      <w:lvlJc w:val="left"/>
+      <w:pPr>
+        <w:ind w:left="720" w:hanging="360"/>
+      </w:pPr>
+      <w:rPr>
+        <w:rFonts w:ascii="Symbol" w:hAnsi="Symbol" w:hint="default"/>
+      </w:rPr>
+    </w:lvl>
+    <w:lvl w:ilvl="1" w:tplc="040A0003" w:tentative="1">
+      <w:start w:val="1"/>
+      <w:numFmt w:val="bullet"/>
+      <w:lvlText w:val="o"/>
+      <w:lvlJc w:val="left"/>
+      <w:pPr>
+        <w:ind w:left="1440" w:hanging="360"/>
+      </w:pPr>
+      <w:rPr>
+        <w:rFonts w:ascii="Courier New" w:hAnsi="Courier New" w:cs="Courier New" w:hint="default"/>
+      </w:rPr>
+    </w:lvl>
+    <w:lvl w:ilvl="2" w:tplc="040A0005" w:tentative="1">
+      <w:start w:val="1"/>
+      <w:numFmt w:val="bullet"/>
+      <w:lvlText w:val=""/>
+      <w:lvlJc w:val="left"/>
+      <w:pPr>
+        <w:ind w:left="2160" w:hanging="360"/>
+      </w:pPr>
+      <w:rPr>
+        <w:rFonts w:ascii="Wingdings" w:hAnsi="Wingdings" w:hint="default"/>
+      </w:rPr>
+    </w:lvl>
+    <w:lvl w:ilvl="3" w:tplc="040A0001" w:tentative="1">
+      <w:start w:val="1"/>
+      <w:numFmt w:val="bullet"/>
+      <w:lvlText w:val=""/>
+      <w:lvlJc w:val="left"/>
+      <w:pPr>
+        <w:ind w:left="2880" w:hanging="360"/>
+      </w:pPr>
+      <w:rPr>
+        <w:rFonts w:ascii="Symbol" w:hAnsi="Symbol" w:hint="default"/>
+      </w:rPr>
+    </w:lvl>
+    <w:lvl w:ilvl="4" w:tplc="040A0003" w:tentative="1">
+      <w:start w:val="1"/>
+      <w:numFmt w:val="bullet"/>
+      <w:lvlText w:val="o"/>
+      <w:lvlJc w:val="left"/>
+      <w:pPr>
+        <w:ind w:left="3600" w:hanging="360"/>
+      </w:pPr>
+      <w:rPr>
+        <w:rFonts w:ascii="Courier New" w:hAnsi="Courier New" w:cs="Courier New" w:hint="default"/>
+      </w:rPr>
+    </w:lvl>
+    <w:lvl w:ilvl="5" w:tplc="040A0005" w:tentative="1">
+      <w:start w:val="1"/>
+      <w:numFmt w:val="bullet"/>
+      <w:lvlText w:val=""/>
+      <w:lvlJc w:val="left"/>
+      <w:pPr>
+        <w:ind w:left="4320" w:hanging="360"/>
+      </w:pPr>
+      <w:rPr>
+        <w:rFonts w:ascii="Wingdings" w:hAnsi="Wingdings" w:hint="default"/>
+      </w:rPr>
+    </w:lvl>
+    <w:lvl w:ilvl="6" w:tplc="040A0001" w:tentative="1">
+      <w:start w:val="1"/>
+      <w:numFmt w:val="bullet"/>
+      <w:lvlText w:val=""/>
+      <w:lvlJc w:val="left"/>
+      <w:pPr>
+        <w:ind w:left="5040" w:hanging="360"/>
+      </w:pPr>
+      <w:rPr>
+        <w:rFonts w:ascii="Symbol" w:hAnsi="Symbol" w:hint="default"/>
+      </w:rPr>
+    </w:lvl>
+    <w:lvl w:ilvl="7" w:tplc="040A0003" w:tentative="1">
+      <w:start w:val="1"/>
+      <w:numFmt w:val="bullet"/>
+      <w:lvlText w:val="o"/>
+      <w:lvlJc w:val="left"/>
+      <w:pPr>
+        <w:ind w:left="5760" w:hanging="360"/>
+      </w:pPr>
+      <w:rPr>
+        <w:rFonts w:ascii="Courier New" w:hAnsi="Courier New" w:cs="Courier New" w:hint="default"/>
+      </w:rPr>
+    </w:lvl>
+    <w:lvl w:ilvl="8" w:tplc="040A0005" w:tentative="1">
+      <w:start w:val="1"/>
+      <w:numFmt w:val="bullet"/>
+      <w:lvlText w:val=""/>
+      <w:lvlJc w:val="left"/>
+      <w:pPr>
+        <w:ind w:left="6480" w:hanging="360"/>
+      </w:pPr>
+      <w:rPr>
+        <w:rFonts w:ascii="Wingdings" w:hAnsi="Wingdings" w:hint="default"/>
+      </w:rPr>
+    </w:lvl>
+  </w:abstractNum>
+  <w:abstractNum w:abstractNumId="18" w15:restartNumberingAfterBreak="0">
     <w:nsid w:val="44F53CB3"/>
     <w:multiLevelType w:val="hybridMultilevel"/>
     <w:tmpl w:val="9DFEB6CC"/>
@@ -4198,7 +5101,7 @@
       </w:rPr>
     </w:lvl>
   </w:abstractNum>
-  <w:abstractNum w:abstractNumId="17" w15:restartNumberingAfterBreak="0">
+  <w:abstractNum w:abstractNumId="19" w15:restartNumberingAfterBreak="0">
     <w:nsid w:val="502B4262"/>
     <w:multiLevelType w:val="hybridMultilevel"/>
     <w:tmpl w:val="C444F33A"/>
@@ -4311,7 +5214,7 @@
       </w:rPr>
     </w:lvl>
   </w:abstractNum>
-  <w:abstractNum w:abstractNumId="18" w15:restartNumberingAfterBreak="0">
+  <w:abstractNum w:abstractNumId="20" w15:restartNumberingAfterBreak="0">
     <w:nsid w:val="51F444DF"/>
     <w:multiLevelType w:val="hybridMultilevel"/>
     <w:tmpl w:val="CD4A0732"/>
@@ -4424,7 +5327,7 @@
       </w:rPr>
     </w:lvl>
   </w:abstractNum>
-  <w:abstractNum w:abstractNumId="19" w15:restartNumberingAfterBreak="0">
+  <w:abstractNum w:abstractNumId="21" w15:restartNumberingAfterBreak="0">
     <w:nsid w:val="569F5A0E"/>
     <w:multiLevelType w:val="hybridMultilevel"/>
     <w:tmpl w:val="41084032"/>
@@ -4537,7 +5440,120 @@
       </w:rPr>
     </w:lvl>
   </w:abstractNum>
-  <w:abstractNum w:abstractNumId="20" w15:restartNumberingAfterBreak="0">
+  <w:abstractNum w:abstractNumId="22" w15:restartNumberingAfterBreak="0">
+    <w:nsid w:val="60722DA0"/>
+    <w:multiLevelType w:val="hybridMultilevel"/>
+    <w:tmpl w:val="3A10D068"/>
+    <w:lvl w:ilvl="0" w:tplc="040A0001">
+      <w:start w:val="1"/>
+      <w:numFmt w:val="bullet"/>
+      <w:lvlText w:val=""/>
+      <w:lvlJc w:val="left"/>
+      <w:pPr>
+        <w:ind w:left="720" w:hanging="360"/>
+      </w:pPr>
+      <w:rPr>
+        <w:rFonts w:ascii="Symbol" w:hAnsi="Symbol" w:hint="default"/>
+      </w:rPr>
+    </w:lvl>
+    <w:lvl w:ilvl="1" w:tplc="040A0003" w:tentative="1">
+      <w:start w:val="1"/>
+      <w:numFmt w:val="bullet"/>
+      <w:lvlText w:val="o"/>
+      <w:lvlJc w:val="left"/>
+      <w:pPr>
+        <w:ind w:left="1440" w:hanging="360"/>
+      </w:pPr>
+      <w:rPr>
+        <w:rFonts w:ascii="Courier New" w:hAnsi="Courier New" w:cs="Courier New" w:hint="default"/>
+      </w:rPr>
+    </w:lvl>
+    <w:lvl w:ilvl="2" w:tplc="040A0005" w:tentative="1">
+      <w:start w:val="1"/>
+      <w:numFmt w:val="bullet"/>
+      <w:lvlText w:val=""/>
+      <w:lvlJc w:val="left"/>
+      <w:pPr>
+        <w:ind w:left="2160" w:hanging="360"/>
+      </w:pPr>
+      <w:rPr>
+        <w:rFonts w:ascii="Wingdings" w:hAnsi="Wingdings" w:hint="default"/>
+      </w:rPr>
+    </w:lvl>
+    <w:lvl w:ilvl="3" w:tplc="040A0001" w:tentative="1">
+      <w:start w:val="1"/>
+      <w:numFmt w:val="bullet"/>
+      <w:lvlText w:val=""/>
+      <w:lvlJc w:val="left"/>
+      <w:pPr>
+        <w:ind w:left="2880" w:hanging="360"/>
+      </w:pPr>
+      <w:rPr>
+        <w:rFonts w:ascii="Symbol" w:hAnsi="Symbol" w:hint="default"/>
+      </w:rPr>
+    </w:lvl>
+    <w:lvl w:ilvl="4" w:tplc="040A0003" w:tentative="1">
+      <w:start w:val="1"/>
+      <w:numFmt w:val="bullet"/>
+      <w:lvlText w:val="o"/>
+      <w:lvlJc w:val="left"/>
+      <w:pPr>
+        <w:ind w:left="3600" w:hanging="360"/>
+      </w:pPr>
+      <w:rPr>
+        <w:rFonts w:ascii="Courier New" w:hAnsi="Courier New" w:cs="Courier New" w:hint="default"/>
+      </w:rPr>
+    </w:lvl>
+    <w:lvl w:ilvl="5" w:tplc="040A0005" w:tentative="1">
+      <w:start w:val="1"/>
+      <w:numFmt w:val="bullet"/>
+      <w:lvlText w:val=""/>
+      <w:lvlJc w:val="left"/>
+      <w:pPr>
+        <w:ind w:left="4320" w:hanging="360"/>
+      </w:pPr>
+      <w:rPr>
+        <w:rFonts w:ascii="Wingdings" w:hAnsi="Wingdings" w:hint="default"/>
+      </w:rPr>
+    </w:lvl>
+    <w:lvl w:ilvl="6" w:tplc="040A0001" w:tentative="1">
+      <w:start w:val="1"/>
+      <w:numFmt w:val="bullet"/>
+      <w:lvlText w:val=""/>
+      <w:lvlJc w:val="left"/>
+      <w:pPr>
+        <w:ind w:left="5040" w:hanging="360"/>
+      </w:pPr>
+      <w:rPr>
+        <w:rFonts w:ascii="Symbol" w:hAnsi="Symbol" w:hint="default"/>
+      </w:rPr>
+    </w:lvl>
+    <w:lvl w:ilvl="7" w:tplc="040A0003" w:tentative="1">
+      <w:start w:val="1"/>
+      <w:numFmt w:val="bullet"/>
+      <w:lvlText w:val="o"/>
+      <w:lvlJc w:val="left"/>
+      <w:pPr>
+        <w:ind w:left="5760" w:hanging="360"/>
+      </w:pPr>
+      <w:rPr>
+        <w:rFonts w:ascii="Courier New" w:hAnsi="Courier New" w:cs="Courier New" w:hint="default"/>
+      </w:rPr>
+    </w:lvl>
+    <w:lvl w:ilvl="8" w:tplc="040A0005" w:tentative="1">
+      <w:start w:val="1"/>
+      <w:numFmt w:val="bullet"/>
+      <w:lvlText w:val=""/>
+      <w:lvlJc w:val="left"/>
+      <w:pPr>
+        <w:ind w:left="6480" w:hanging="360"/>
+      </w:pPr>
+      <w:rPr>
+        <w:rFonts w:ascii="Wingdings" w:hAnsi="Wingdings" w:hint="default"/>
+      </w:rPr>
+    </w:lvl>
+  </w:abstractNum>
+  <w:abstractNum w:abstractNumId="23" w15:restartNumberingAfterBreak="0">
     <w:nsid w:val="6774160A"/>
     <w:multiLevelType w:val="multilevel"/>
     <w:tmpl w:val="EE4A551E"/>
@@ -4661,7 +5677,7 @@
       </w:pPr>
     </w:lvl>
   </w:abstractNum>
-  <w:abstractNum w:abstractNumId="21" w15:restartNumberingAfterBreak="0">
+  <w:abstractNum w:abstractNumId="24" w15:restartNumberingAfterBreak="0">
     <w:nsid w:val="68816E7B"/>
     <w:multiLevelType w:val="hybridMultilevel"/>
     <w:tmpl w:val="4C360342"/>
@@ -4774,7 +5790,7 @@
       </w:rPr>
     </w:lvl>
   </w:abstractNum>
-  <w:abstractNum w:abstractNumId="22" w15:restartNumberingAfterBreak="0">
+  <w:abstractNum w:abstractNumId="25" w15:restartNumberingAfterBreak="0">
     <w:nsid w:val="6B3E78B2"/>
     <w:multiLevelType w:val="hybridMultilevel"/>
     <w:tmpl w:val="2CC02D6E"/>
@@ -4887,7 +5903,120 @@
       </w:rPr>
     </w:lvl>
   </w:abstractNum>
-  <w:abstractNum w:abstractNumId="23" w15:restartNumberingAfterBreak="0">
+  <w:abstractNum w:abstractNumId="26" w15:restartNumberingAfterBreak="0">
+    <w:nsid w:val="72E62BAB"/>
+    <w:multiLevelType w:val="hybridMultilevel"/>
+    <w:tmpl w:val="3F3AF196"/>
+    <w:lvl w:ilvl="0" w:tplc="040A0001">
+      <w:start w:val="1"/>
+      <w:numFmt w:val="bullet"/>
+      <w:lvlText w:val=""/>
+      <w:lvlJc w:val="left"/>
+      <w:pPr>
+        <w:ind w:left="720" w:hanging="360"/>
+      </w:pPr>
+      <w:rPr>
+        <w:rFonts w:ascii="Symbol" w:hAnsi="Symbol" w:hint="default"/>
+      </w:rPr>
+    </w:lvl>
+    <w:lvl w:ilvl="1" w:tplc="040A0003" w:tentative="1">
+      <w:start w:val="1"/>
+      <w:numFmt w:val="bullet"/>
+      <w:lvlText w:val="o"/>
+      <w:lvlJc w:val="left"/>
+      <w:pPr>
+        <w:ind w:left="1440" w:hanging="360"/>
+      </w:pPr>
+      <w:rPr>
+        <w:rFonts w:ascii="Courier New" w:hAnsi="Courier New" w:cs="Courier New" w:hint="default"/>
+      </w:rPr>
+    </w:lvl>
+    <w:lvl w:ilvl="2" w:tplc="040A0005" w:tentative="1">
+      <w:start w:val="1"/>
+      <w:numFmt w:val="bullet"/>
+      <w:lvlText w:val=""/>
+      <w:lvlJc w:val="left"/>
+      <w:pPr>
+        <w:ind w:left="2160" w:hanging="360"/>
+      </w:pPr>
+      <w:rPr>
+        <w:rFonts w:ascii="Wingdings" w:hAnsi="Wingdings" w:hint="default"/>
+      </w:rPr>
+    </w:lvl>
+    <w:lvl w:ilvl="3" w:tplc="040A0001" w:tentative="1">
+      <w:start w:val="1"/>
+      <w:numFmt w:val="bullet"/>
+      <w:lvlText w:val=""/>
+      <w:lvlJc w:val="left"/>
+      <w:pPr>
+        <w:ind w:left="2880" w:hanging="360"/>
+      </w:pPr>
+      <w:rPr>
+        <w:rFonts w:ascii="Symbol" w:hAnsi="Symbol" w:hint="default"/>
+      </w:rPr>
+    </w:lvl>
+    <w:lvl w:ilvl="4" w:tplc="040A0003" w:tentative="1">
+      <w:start w:val="1"/>
+      <w:numFmt w:val="bullet"/>
+      <w:lvlText w:val="o"/>
+      <w:lvlJc w:val="left"/>
+      <w:pPr>
+        <w:ind w:left="3600" w:hanging="360"/>
+      </w:pPr>
+      <w:rPr>
+        <w:rFonts w:ascii="Courier New" w:hAnsi="Courier New" w:cs="Courier New" w:hint="default"/>
+      </w:rPr>
+    </w:lvl>
+    <w:lvl w:ilvl="5" w:tplc="040A0005" w:tentative="1">
+      <w:start w:val="1"/>
+      <w:numFmt w:val="bullet"/>
+      <w:lvlText w:val=""/>
+      <w:lvlJc w:val="left"/>
+      <w:pPr>
+        <w:ind w:left="4320" w:hanging="360"/>
+      </w:pPr>
+      <w:rPr>
+        <w:rFonts w:ascii="Wingdings" w:hAnsi="Wingdings" w:hint="default"/>
+      </w:rPr>
+    </w:lvl>
+    <w:lvl w:ilvl="6" w:tplc="040A0001" w:tentative="1">
+      <w:start w:val="1"/>
+      <w:numFmt w:val="bullet"/>
+      <w:lvlText w:val=""/>
+      <w:lvlJc w:val="left"/>
+      <w:pPr>
+        <w:ind w:left="5040" w:hanging="360"/>
+      </w:pPr>
+      <w:rPr>
+        <w:rFonts w:ascii="Symbol" w:hAnsi="Symbol" w:hint="default"/>
+      </w:rPr>
+    </w:lvl>
+    <w:lvl w:ilvl="7" w:tplc="040A0003" w:tentative="1">
+      <w:start w:val="1"/>
+      <w:numFmt w:val="bullet"/>
+      <w:lvlText w:val="o"/>
+      <w:lvlJc w:val="left"/>
+      <w:pPr>
+        <w:ind w:left="5760" w:hanging="360"/>
+      </w:pPr>
+      <w:rPr>
+        <w:rFonts w:ascii="Courier New" w:hAnsi="Courier New" w:cs="Courier New" w:hint="default"/>
+      </w:rPr>
+    </w:lvl>
+    <w:lvl w:ilvl="8" w:tplc="040A0005" w:tentative="1">
+      <w:start w:val="1"/>
+      <w:numFmt w:val="bullet"/>
+      <w:lvlText w:val=""/>
+      <w:lvlJc w:val="left"/>
+      <w:pPr>
+        <w:ind w:left="6480" w:hanging="360"/>
+      </w:pPr>
+      <w:rPr>
+        <w:rFonts w:ascii="Wingdings" w:hAnsi="Wingdings" w:hint="default"/>
+      </w:rPr>
+    </w:lvl>
+  </w:abstractNum>
+  <w:abstractNum w:abstractNumId="27" w15:restartNumberingAfterBreak="0">
     <w:nsid w:val="74B93E0D"/>
     <w:multiLevelType w:val="hybridMultilevel"/>
     <w:tmpl w:val="866C860A"/>
@@ -5000,7 +6129,7 @@
       </w:rPr>
     </w:lvl>
   </w:abstractNum>
-  <w:abstractNum w:abstractNumId="24" w15:restartNumberingAfterBreak="0">
+  <w:abstractNum w:abstractNumId="28" w15:restartNumberingAfterBreak="0">
     <w:nsid w:val="7CBE6389"/>
     <w:multiLevelType w:val="hybridMultilevel"/>
     <w:tmpl w:val="5330EC26"/>
@@ -5114,10 +6243,10 @@
     </w:lvl>
   </w:abstractNum>
   <w:num w:numId="1" w16cid:durableId="1432698578">
-    <w:abstractNumId w:val="20"/>
+    <w:abstractNumId w:val="23"/>
   </w:num>
   <w:num w:numId="2" w16cid:durableId="1272591276">
-    <w:abstractNumId w:val="15"/>
+    <w:abstractNumId w:val="16"/>
   </w:num>
   <w:num w:numId="3" w16cid:durableId="2014452085">
     <w:abstractNumId w:val="4"/>
@@ -5129,13 +6258,13 @@
     <w:abstractNumId w:val="5"/>
   </w:num>
   <w:num w:numId="6" w16cid:durableId="2053193985">
-    <w:abstractNumId w:val="12"/>
+    <w:abstractNumId w:val="13"/>
   </w:num>
   <w:num w:numId="7" w16cid:durableId="2027487284">
     <w:abstractNumId w:val="8"/>
   </w:num>
   <w:num w:numId="8" w16cid:durableId="854727777">
-    <w:abstractNumId w:val="11"/>
+    <w:abstractNumId w:val="12"/>
   </w:num>
   <w:num w:numId="9" w16cid:durableId="626740328">
     <w:abstractNumId w:val="9"/>
@@ -5144,7 +6273,7 @@
     <w:abstractNumId w:val="0"/>
   </w:num>
   <w:num w:numId="11" w16cid:durableId="348723295">
-    <w:abstractNumId w:val="16"/>
+    <w:abstractNumId w:val="18"/>
   </w:num>
   <w:num w:numId="12" w16cid:durableId="1431660638">
     <w:abstractNumId w:val="7"/>
@@ -5156,37 +6285,49 @@
     <w:abstractNumId w:val="6"/>
   </w:num>
   <w:num w:numId="15" w16cid:durableId="50354509">
-    <w:abstractNumId w:val="14"/>
+    <w:abstractNumId w:val="15"/>
   </w:num>
   <w:num w:numId="16" w16cid:durableId="1961254497">
-    <w:abstractNumId w:val="24"/>
+    <w:abstractNumId w:val="28"/>
   </w:num>
   <w:num w:numId="17" w16cid:durableId="1102726955">
     <w:abstractNumId w:val="2"/>
   </w:num>
   <w:num w:numId="18" w16cid:durableId="1244534584">
+    <w:abstractNumId w:val="25"/>
+  </w:num>
+  <w:num w:numId="19" w16cid:durableId="248779262">
+    <w:abstractNumId w:val="27"/>
+  </w:num>
+  <w:num w:numId="20" w16cid:durableId="396369142">
+    <w:abstractNumId w:val="19"/>
+  </w:num>
+  <w:num w:numId="21" w16cid:durableId="389184605">
+    <w:abstractNumId w:val="20"/>
+  </w:num>
+  <w:num w:numId="22" w16cid:durableId="332729249">
+    <w:abstractNumId w:val="21"/>
+  </w:num>
+  <w:num w:numId="23" w16cid:durableId="909655163">
+    <w:abstractNumId w:val="24"/>
+  </w:num>
+  <w:num w:numId="24" w16cid:durableId="255868422">
+    <w:abstractNumId w:val="14"/>
+  </w:num>
+  <w:num w:numId="25" w16cid:durableId="673268840">
+    <w:abstractNumId w:val="11"/>
+  </w:num>
+  <w:num w:numId="26" w16cid:durableId="826702671">
     <w:abstractNumId w:val="22"/>
   </w:num>
-  <w:num w:numId="19" w16cid:durableId="248779262">
-    <w:abstractNumId w:val="23"/>
+  <w:num w:numId="27" w16cid:durableId="363212629">
+    <w:abstractNumId w:val="10"/>
   </w:num>
-  <w:num w:numId="20" w16cid:durableId="396369142">
+  <w:num w:numId="28" w16cid:durableId="1727101052">
+    <w:abstractNumId w:val="26"/>
+  </w:num>
+  <w:num w:numId="29" w16cid:durableId="2005666167">
     <w:abstractNumId w:val="17"/>
-  </w:num>
-  <w:num w:numId="21" w16cid:durableId="389184605">
-    <w:abstractNumId w:val="18"/>
-  </w:num>
-  <w:num w:numId="22" w16cid:durableId="332729249">
-    <w:abstractNumId w:val="19"/>
-  </w:num>
-  <w:num w:numId="23" w16cid:durableId="909655163">
-    <w:abstractNumId w:val="21"/>
-  </w:num>
-  <w:num w:numId="24" w16cid:durableId="255868422">
-    <w:abstractNumId w:val="13"/>
-  </w:num>
-  <w:num w:numId="25" w16cid:durableId="673268840">
-    <w:abstractNumId w:val="10"/>
   </w:num>
 </w:numbering>
 </file>
@@ -6129,12 +7270,6 @@
 </file>
 
 <file path=customXml/item1.xml><?xml version="1.0" encoding="utf-8"?>
-<p:properties xmlns:p="http://schemas.microsoft.com/office/2006/metadata/properties" xmlns:xsi="http://www.w3.org/2001/XMLSchema-instance" xmlns:pc="http://schemas.microsoft.com/office/infopath/2007/PartnerControls">
-  <documentManagement/>
-</p:properties>
-</file>
-
-<file path=customXml/item2.xml><?xml version="1.0" encoding="utf-8"?>
 <ct:contentTypeSchema xmlns:ct="http://schemas.microsoft.com/office/2006/metadata/contentType" xmlns:ma="http://schemas.microsoft.com/office/2006/metadata/properties/metaAttributes" ct:_="" ma:_="" ma:contentTypeName="Document" ma:contentTypeID="0x010100055FD01286F2FC409F25C3B5490AFAB1" ma:contentTypeVersion="11" ma:contentTypeDescription="Create a new document." ma:contentTypeScope="" ma:versionID="24e741e755b6ba0df6ce4c8a8553fb73">
   <xsd:schema xmlns:xsd="http://www.w3.org/2001/XMLSchema" xmlns:xs="http://www.w3.org/2001/XMLSchema" xmlns:p="http://schemas.microsoft.com/office/2006/metadata/properties" xmlns:ns3="632c1e4e-69c6-4d1f-81a1-009441d464e5" xmlns:ns4="39f7a895-868e-4739-ab10-589c64175fbd" targetNamespace="http://schemas.microsoft.com/office/2006/metadata/properties" ma:root="true" ma:fieldsID="1b1c0a40124c27a58424e983c82c30ce" ns3:_="" ns4:_="">
     <xsd:import namespace="632c1e4e-69c6-4d1f-81a1-009441d464e5"/>
@@ -6343,11 +7478,13 @@
 </ct:contentTypeSchema>
 </file>
 
-<file path=customXml/item3.xml><?xml version="1.0" encoding="utf-8"?>
-<b:Sources xmlns:b="http://schemas.openxmlformats.org/officeDocument/2006/bibliography" xmlns="http://schemas.openxmlformats.org/officeDocument/2006/bibliography" SelectedStyle="\APASixthEditionOfficeOnline.xsl" StyleName="APA" Version="6"/>
+<file path=customXml/item2.xml><?xml version="1.0" encoding="utf-8"?>
+<p:properties xmlns:p="http://schemas.microsoft.com/office/2006/metadata/properties" xmlns:xsi="http://www.w3.org/2001/XMLSchema-instance" xmlns:pc="http://schemas.microsoft.com/office/infopath/2007/PartnerControls">
+  <documentManagement/>
+</p:properties>
 </file>
 
-<file path=customXml/item4.xml><?xml version="1.0" encoding="utf-8"?>
+<file path=customXml/item3.xml><?xml version="1.0" encoding="utf-8"?>
 <?mso-contentType ?>
 <FormTemplates xmlns="http://schemas.microsoft.com/sharepoint/v3/contenttype/forms">
   <Display>DocumentLibraryForm</Display>
@@ -6356,16 +7493,11 @@
 </FormTemplates>
 </file>
 
-<file path=customXml/itemProps1.xml><?xml version="1.0" encoding="utf-8"?>
-<ds:datastoreItem xmlns:ds="http://schemas.openxmlformats.org/officeDocument/2006/customXml" ds:itemID="{FD5DC4B5-7AF2-4717-8C99-7D512690A17A}">
-  <ds:schemaRefs>
-    <ds:schemaRef ds:uri="http://schemas.microsoft.com/office/2006/metadata/properties"/>
-    <ds:schemaRef ds:uri="http://schemas.microsoft.com/office/infopath/2007/PartnerControls"/>
-  </ds:schemaRefs>
-</ds:datastoreItem>
+<file path=customXml/item4.xml><?xml version="1.0" encoding="utf-8"?>
+<b:Sources xmlns:b="http://schemas.openxmlformats.org/officeDocument/2006/bibliography" xmlns="http://schemas.openxmlformats.org/officeDocument/2006/bibliography" SelectedStyle="\APASixthEditionOfficeOnline.xsl" StyleName="APA" Version="6"/>
 </file>
 
-<file path=customXml/itemProps2.xml><?xml version="1.0" encoding="utf-8"?>
+<file path=customXml/itemProps1.xml><?xml version="1.0" encoding="utf-8"?>
 <ds:datastoreItem xmlns:ds="http://schemas.openxmlformats.org/officeDocument/2006/customXml" ds:itemID="{2FE5F4A2-3EE7-4D23-9AA3-20AF1E0F5AB6}">
   <ds:schemaRefs>
     <ds:schemaRef ds:uri="http://schemas.microsoft.com/office/2006/metadata/contentType"/>
@@ -6384,18 +7516,27 @@
 </ds:datastoreItem>
 </file>
 
+<file path=customXml/itemProps2.xml><?xml version="1.0" encoding="utf-8"?>
+<ds:datastoreItem xmlns:ds="http://schemas.openxmlformats.org/officeDocument/2006/customXml" ds:itemID="{FD5DC4B5-7AF2-4717-8C99-7D512690A17A}">
+  <ds:schemaRefs>
+    <ds:schemaRef ds:uri="http://schemas.microsoft.com/office/2006/metadata/properties"/>
+    <ds:schemaRef ds:uri="http://schemas.microsoft.com/office/infopath/2007/PartnerControls"/>
+  </ds:schemaRefs>
+</ds:datastoreItem>
+</file>
+
 <file path=customXml/itemProps3.xml><?xml version="1.0" encoding="utf-8"?>
+<ds:datastoreItem xmlns:ds="http://schemas.openxmlformats.org/officeDocument/2006/customXml" ds:itemID="{CC2592FE-78D6-40C7-A6A2-340A843E3749}">
+  <ds:schemaRefs>
+    <ds:schemaRef ds:uri="http://schemas.microsoft.com/sharepoint/v3/contenttype/forms"/>
+  </ds:schemaRefs>
+</ds:datastoreItem>
+</file>
+
+<file path=customXml/itemProps4.xml><?xml version="1.0" encoding="utf-8"?>
 <ds:datastoreItem xmlns:ds="http://schemas.openxmlformats.org/officeDocument/2006/customXml" ds:itemID="{9EC0557C-15E5-4051-8746-B8FD01084FFD}">
   <ds:schemaRefs>
     <ds:schemaRef ds:uri="http://schemas.openxmlformats.org/officeDocument/2006/bibliography"/>
   </ds:schemaRefs>
 </ds:datastoreItem>
-</file>
-
-<file path=customXml/itemProps4.xml><?xml version="1.0" encoding="utf-8"?>
-<ds:datastoreItem xmlns:ds="http://schemas.openxmlformats.org/officeDocument/2006/customXml" ds:itemID="{CC2592FE-78D6-40C7-A6A2-340A843E3749}">
-  <ds:schemaRefs>
-    <ds:schemaRef ds:uri="http://schemas.microsoft.com/sharepoint/v3/contenttype/forms"/>
-  </ds:schemaRefs>
-</ds:datastoreItem>
 </file>
</xml_diff>